<commit_message>
Group Project Report - James Moran 1.0.1
For AE1 of Advanced Games Programming. Descriptions finished, add in specific class diagrams and Use-Case diagrams to the appendices of the document.
</commit_message>
<xml_diff>
--- a/Advanced Games Programming (CGP600)/AE1/CGP600 AE1 - Group Project Report - James Moran.docx
+++ b/Advanced Games Programming (CGP600)/AE1/CGP600 AE1 - Group Project Report - James Moran.docx
@@ -1,6 +1,6 @@
 
 <file path=word/document.xml><?xml version="1.0" encoding="utf-8"?>
-<w:document xmlns:wpc="http://schemas.microsoft.com/office/word/2010/wordprocessingCanvas" xmlns:cx="http://schemas.microsoft.com/office/drawing/2014/chartex" xmlns:cx1="http://schemas.microsoft.com/office/drawing/2015/9/8/chartex" xmlns:cx2="http://schemas.microsoft.com/office/drawing/2015/10/21/chartex" xmlns:cx3="http://schemas.microsoft.com/office/drawing/2016/5/9/chartex" xmlns:cx4="http://schemas.microsoft.com/office/drawing/2016/5/10/chartex" xmlns:cx5="http://schemas.microsoft.com/office/drawing/2016/5/11/chartex" xmlns:cx6="http://schemas.microsoft.com/office/drawing/2016/5/12/chartex" xmlns:cx7="http://schemas.microsoft.com/office/drawing/2016/5/13/chartex" xmlns:cx8="http://schemas.microsoft.com/office/drawing/2016/5/14/chartex" xmlns:mc="http://schemas.openxmlformats.org/markup-compatibility/2006" xmlns:aink="http://schemas.microsoft.com/office/drawing/2016/ink" xmlns:am3d="http://schemas.microsoft.com/office/drawing/2017/model3d" xmlns:o="urn:schemas-microsoft-com:office:office" xmlns:r="http://schemas.openxmlformats.org/officeDocument/2006/relationships" xmlns:m="http://schemas.openxmlformats.org/officeDocument/2006/math" xmlns:v="urn:schemas-microsoft-com:vml" xmlns:wp14="http://schemas.microsoft.com/office/word/2010/wordprocessingDrawing" xmlns:wp="http://schemas.openxmlformats.org/drawingml/2006/wordprocessingDrawing" xmlns:w10="urn:schemas-microsoft-com:office:word" xmlns:w="http://schemas.openxmlformats.org/wordprocessingml/2006/main" xmlns:w14="http://schemas.microsoft.com/office/word/2010/wordml" xmlns:w15="http://schemas.microsoft.com/office/word/2012/wordml" xmlns:w16cid="http://schemas.microsoft.com/office/word/2016/wordml/cid" xmlns:w16se="http://schemas.microsoft.com/office/word/2015/wordml/symex" xmlns:wpg="http://schemas.microsoft.com/office/word/2010/wordprocessingGroup" xmlns:wpi="http://schemas.microsoft.com/office/word/2010/wordprocessingInk" xmlns:wne="http://schemas.microsoft.com/office/word/2006/wordml" xmlns:wps="http://schemas.microsoft.com/office/word/2010/wordprocessingShape" mc:Ignorable="w14 w15 w16se w16cid wp14">
+<w:document xmlns:wpc="http://schemas.microsoft.com/office/word/2010/wordprocessingCanvas" xmlns:cx="http://schemas.microsoft.com/office/drawing/2014/chartex" xmlns:cx1="http://schemas.microsoft.com/office/drawing/2015/9/8/chartex" xmlns:mc="http://schemas.openxmlformats.org/markup-compatibility/2006" xmlns:o="urn:schemas-microsoft-com:office:office" xmlns:r="http://schemas.openxmlformats.org/officeDocument/2006/relationships" xmlns:m="http://schemas.openxmlformats.org/officeDocument/2006/math" xmlns:v="urn:schemas-microsoft-com:vml" xmlns:wp14="http://schemas.microsoft.com/office/word/2010/wordprocessingDrawing" xmlns:wp="http://schemas.openxmlformats.org/drawingml/2006/wordprocessingDrawing" xmlns:w10="urn:schemas-microsoft-com:office:word" xmlns:w="http://schemas.openxmlformats.org/wordprocessingml/2006/main" xmlns:w14="http://schemas.microsoft.com/office/word/2010/wordml" xmlns:w15="http://schemas.microsoft.com/office/word/2012/wordml" xmlns:w16se="http://schemas.microsoft.com/office/word/2015/wordml/symex" xmlns:wpg="http://schemas.microsoft.com/office/word/2010/wordprocessingGroup" xmlns:wpi="http://schemas.microsoft.com/office/word/2010/wordprocessingInk" xmlns:wne="http://schemas.microsoft.com/office/word/2006/wordml" xmlns:wps="http://schemas.microsoft.com/office/word/2010/wordprocessingShape" mc:Ignorable="w14 w15 w16se wp14">
   <w:body>
     <w:p>
       <w:pPr>
@@ -99,20 +99,34 @@
         <w:rPr>
           <w:lang w:val="en-GB"/>
         </w:rPr>
-        <w:t>. Encapsulating similar elements for other classes to build on top of.</w:t>
-      </w:r>
-    </w:p>
-    <w:p>
-      <w:pPr>
-        <w:rPr>
-          <w:lang w:val="en-GB"/>
-        </w:rPr>
-      </w:pPr>
-      <w:r>
-        <w:rPr>
-          <w:lang w:val="en-GB"/>
-        </w:rPr>
-        <w:t>This class is to be used as a base (abstract) class, for all entities within a scene.</w:t>
+        <w:t>. Encapsulating similar elements for other classes to build on.</w:t>
+      </w:r>
+    </w:p>
+    <w:p>
+      <w:pPr>
+        <w:rPr>
+          <w:lang w:val="en-GB"/>
+        </w:rPr>
+      </w:pPr>
+      <w:r>
+        <w:rPr>
+          <w:lang w:val="en-GB"/>
+        </w:rPr>
+        <w:t xml:space="preserve">This class is to </w:t>
+      </w:r>
+      <w:proofErr w:type="gramStart"/>
+      <w:r>
+        <w:rPr>
+          <w:lang w:val="en-GB"/>
+        </w:rPr>
+        <w:t>be used</w:t>
+      </w:r>
+      <w:proofErr w:type="gramEnd"/>
+      <w:r>
+        <w:rPr>
+          <w:lang w:val="en-GB"/>
+        </w:rPr>
+        <w:t xml:space="preserve"> as a base (abstract) class, for all entities within a scene.</w:t>
       </w:r>
       <w:r>
         <w:rPr>
@@ -157,20 +171,62 @@
         <w:rPr>
           <w:lang w:val="en-GB"/>
         </w:rPr>
-        <w:t xml:space="preserve">The Hover-tank class inherits for the GameObject class and is in of itself, the super class for all controllable entities within the game (whether they are controlled by the Player via external input, or by an AI system, with internal input from the system). </w:t>
-      </w:r>
-    </w:p>
-    <w:p>
-      <w:pPr>
-        <w:rPr>
-          <w:lang w:val="en-GB"/>
-        </w:rPr>
-      </w:pPr>
-      <w:r>
-        <w:rPr>
-          <w:lang w:val="en-GB"/>
-        </w:rPr>
-        <w:t>Any instance of this class can ‘float’ around the level, causing interactable obstacles to move or disperse, whilst static obstacles, will stop the tank and block movement into the area of such an object.</w:t>
+        <w:t xml:space="preserve">The Hover-tank class inherits for the </w:t>
+      </w:r>
+      <w:proofErr w:type="spellStart"/>
+      <w:r>
+        <w:rPr>
+          <w:lang w:val="en-GB"/>
+        </w:rPr>
+        <w:t>GameObject</w:t>
+      </w:r>
+      <w:proofErr w:type="spellEnd"/>
+      <w:r>
+        <w:rPr>
+          <w:lang w:val="en-GB"/>
+        </w:rPr>
+        <w:t xml:space="preserve"> class and is in of itself, the super class for all controllable entities within the game (whether they </w:t>
+      </w:r>
+      <w:proofErr w:type="gramStart"/>
+      <w:r>
+        <w:rPr>
+          <w:lang w:val="en-GB"/>
+        </w:rPr>
+        <w:t>are controlled</w:t>
+      </w:r>
+      <w:proofErr w:type="gramEnd"/>
+      <w:r>
+        <w:rPr>
+          <w:lang w:val="en-GB"/>
+        </w:rPr>
+        <w:t xml:space="preserve"> by the Player via external input, or by an AI system, with internal input from the system). </w:t>
+      </w:r>
+    </w:p>
+    <w:p>
+      <w:pPr>
+        <w:rPr>
+          <w:lang w:val="en-GB"/>
+        </w:rPr>
+      </w:pPr>
+      <w:r>
+        <w:rPr>
+          <w:lang w:val="en-GB"/>
+        </w:rPr>
+        <w:t xml:space="preserve">Any instance of this class can ‘float’ around the level, causing </w:t>
+      </w:r>
+      <w:proofErr w:type="spellStart"/>
+      <w:r>
+        <w:rPr>
+          <w:lang w:val="en-GB"/>
+        </w:rPr>
+        <w:t>interactable</w:t>
+      </w:r>
+      <w:proofErr w:type="spellEnd"/>
+      <w:r>
+        <w:rPr>
+          <w:lang w:val="en-GB"/>
+        </w:rPr>
+        <w:t xml:space="preserve"> obstacles to move or disperse, whilst static obstacles, will stop the tank and block movement into the area of such an object.</w:t>
       </w:r>
     </w:p>
     <w:p>
@@ -197,7 +253,21 @@
         <w:rPr>
           <w:lang w:val="en-GB"/>
         </w:rPr>
-        <w:t xml:space="preserve">The Player controlled tank is controlled by the Player, via external input (from a keyboard and mouse, or other control method such as a gamepad). This has the same functionality </w:t>
+        <w:t xml:space="preserve">The Player controlled tank </w:t>
+      </w:r>
+      <w:proofErr w:type="gramStart"/>
+      <w:r>
+        <w:rPr>
+          <w:lang w:val="en-GB"/>
+        </w:rPr>
+        <w:t>is controlled</w:t>
+      </w:r>
+      <w:proofErr w:type="gramEnd"/>
+      <w:r>
+        <w:rPr>
+          <w:lang w:val="en-GB"/>
+        </w:rPr>
+        <w:t xml:space="preserve"> by the Player, via external input (from a keyboard and mouse, or other control method such as a gamepad). This has the same functionality </w:t>
       </w:r>
       <w:r>
         <w:rPr>
@@ -221,7 +291,21 @@
         <w:rPr>
           <w:lang w:val="en-GB"/>
         </w:rPr>
-        <w:t>base class, with the addition of being able to collect Energy Capsules (Collectibles), within the level area. If the Player collects these before time runs out, they will have completed the primary (and sole) objective for the level. The Player will have to attempt to avoid any static obstacles that get in their way, as well as any AI Controlled Tanks, that will actively try to harass the Player (causing them to lose time, that could be spent picking up the Energy Capsules in the level).</w:t>
+        <w:t xml:space="preserve">base class, with the addition of being able to collect Energy Capsules (Collectibles), within the level area. If the Player collects these before time runs out, they will have completed the primary (and sole) objective for the level. The Player will have to attempt to avoid any static obstacles that get in their way, as well as any AI Controlled Tanks, that will actively try to harass the Player (causing them to lose time, that </w:t>
+      </w:r>
+      <w:proofErr w:type="gramStart"/>
+      <w:r>
+        <w:rPr>
+          <w:lang w:val="en-GB"/>
+        </w:rPr>
+        <w:t>could be spent</w:t>
+      </w:r>
+      <w:proofErr w:type="gramEnd"/>
+      <w:r>
+        <w:rPr>
+          <w:lang w:val="en-GB"/>
+        </w:rPr>
+        <w:t xml:space="preserve"> picking up the Energy Capsules in the level).</w:t>
       </w:r>
     </w:p>
     <w:p>
@@ -244,104 +328,360 @@
           <w:lang w:val="en-GB"/>
         </w:rPr>
       </w:pPr>
-      <w:r>
-        <w:rPr>
-          <w:lang w:val="en-GB"/>
-        </w:rPr>
-        <w:t>The AI Controlled Tank is controlled by an AI System, granting input to this type of tank, internally. This sub-class also has the same functionality as the Hover-Tank base class, but as per the AI System this sub-class has, instances of this class will attempt to collide with the Player’s Hover-tank, interrupting them and wasting their time. The AI System of this class will have instances simply</w:t>
-      </w:r>
-      <w:r>
-        <w:rPr>
-          <w:lang w:val="en-GB"/>
-        </w:rPr>
-        <w:t xml:space="preserve"> move to the Player in a straight line, attempting to collide with them so as to waste the Player’s time.</w:t>
+      <w:proofErr w:type="gramStart"/>
+      <w:r>
+        <w:rPr>
+          <w:lang w:val="en-GB"/>
+        </w:rPr>
+        <w:t>The AI Controlled Tank is controlled by an AI System, granting input to this type of tank, internally</w:t>
+      </w:r>
+      <w:proofErr w:type="gramEnd"/>
+      <w:r>
+        <w:rPr>
+          <w:lang w:val="en-GB"/>
+        </w:rPr>
+        <w:t>. This sub-class also has the same functionality as the Hover-Tank base class, but as per the AI System this sub-class has, instances of this class will attempt to collide with the Player’s Hover-tank, interrupting them and wasting their time. The AI System of this class will have instances simply</w:t>
+      </w:r>
+      <w:r>
+        <w:rPr>
+          <w:lang w:val="en-GB"/>
+        </w:rPr>
+        <w:t xml:space="preserve"> move to the Player in a straight line, attempting to collide with them </w:t>
+      </w:r>
+      <w:proofErr w:type="gramStart"/>
+      <w:r>
+        <w:rPr>
+          <w:lang w:val="en-GB"/>
+        </w:rPr>
+        <w:t>so as to</w:t>
+      </w:r>
+      <w:proofErr w:type="gramEnd"/>
+      <w:r>
+        <w:rPr>
+          <w:lang w:val="en-GB"/>
+        </w:rPr>
+        <w:t xml:space="preserve"> waste the Player’s time.</w:t>
+      </w:r>
+    </w:p>
+    <w:p>
+      <w:pPr>
+        <w:pStyle w:val="Heading2"/>
+        <w:rPr>
+          <w:lang w:val="en-GB"/>
+        </w:rPr>
+      </w:pPr>
+      <w:r>
+        <w:rPr>
+          <w:lang w:val="en-GB"/>
+        </w:rPr>
+        <w:t>Static Obstacles</w:t>
+      </w:r>
+    </w:p>
+    <w:p>
+      <w:pPr>
+        <w:rPr>
+          <w:lang w:val="en-GB"/>
+        </w:rPr>
+      </w:pPr>
+      <w:r>
+        <w:rPr>
+          <w:lang w:val="en-GB"/>
+        </w:rPr>
+        <w:t>These are obstacles in the level, which are not movable by both the Player and any AI Controlled Tanks</w:t>
+      </w:r>
+      <w:r>
+        <w:rPr>
+          <w:lang w:val="en-GB"/>
+        </w:rPr>
+        <w:t xml:space="preserve">, blocking movement into their bounds, for both types of tanks. Both types of tanks will also </w:t>
+      </w:r>
+      <w:proofErr w:type="gramStart"/>
+      <w:r>
+        <w:rPr>
+          <w:lang w:val="en-GB"/>
+        </w:rPr>
+        <w:t xml:space="preserve">have no </w:t>
+      </w:r>
+      <w:r>
+        <w:rPr>
+          <w:lang w:val="en-GB"/>
+        </w:rPr>
+        <w:lastRenderedPageBreak/>
+        <w:t>interaction</w:t>
+      </w:r>
+      <w:proofErr w:type="gramEnd"/>
+      <w:r>
+        <w:rPr>
+          <w:lang w:val="en-GB"/>
+        </w:rPr>
+        <w:t xml:space="preserve"> with these obstacles, other than colliding with them, to have their movement blocked by them.</w:t>
+      </w:r>
+    </w:p>
+    <w:p>
+      <w:pPr>
+        <w:pStyle w:val="Heading2"/>
+        <w:rPr>
+          <w:lang w:val="en-GB"/>
+        </w:rPr>
+      </w:pPr>
+      <w:r>
+        <w:rPr>
+          <w:lang w:val="en-GB"/>
+        </w:rPr>
+        <w:t xml:space="preserve">Moveable Obstacles </w:t>
+      </w:r>
+    </w:p>
+    <w:p>
+      <w:pPr>
+        <w:rPr>
+          <w:lang w:val="en-GB"/>
+        </w:rPr>
+      </w:pPr>
+      <w:r>
+        <w:rPr>
+          <w:lang w:val="en-GB"/>
+        </w:rPr>
+        <w:t xml:space="preserve">These are also obstacles in the level, which are moveable by both types of tanks (receiving translation to their position, or by getting scattered). These types of obstacles will also hinder movement to an extent (not by much if they are </w:t>
+      </w:r>
+      <w:r>
+        <w:rPr>
+          <w:lang w:val="en-GB"/>
+        </w:rPr>
+        <w:t>scatter-able, otherwise, they will impede movement appropriately), depending on the Hover-tank’s velocity.</w:t>
+      </w:r>
+    </w:p>
+    <w:p>
+      <w:pPr>
+        <w:pStyle w:val="Heading2"/>
+        <w:rPr>
+          <w:lang w:val="en-GB"/>
+        </w:rPr>
+      </w:pPr>
+      <w:r>
+        <w:rPr>
+          <w:lang w:val="en-GB"/>
+        </w:rPr>
+        <w:t>Collectibles</w:t>
+      </w:r>
+    </w:p>
+    <w:p>
+      <w:pPr>
+        <w:rPr>
+          <w:lang w:val="en-GB"/>
+        </w:rPr>
+      </w:pPr>
+      <w:r>
+        <w:rPr>
+          <w:lang w:val="en-GB"/>
+        </w:rPr>
+        <w:t xml:space="preserve">These are not obstacles (as they will not impede movement) and only interact with the Player Controlled Tank. These </w:t>
+      </w:r>
+      <w:proofErr w:type="gramStart"/>
+      <w:r>
+        <w:rPr>
+          <w:lang w:val="en-GB"/>
+        </w:rPr>
+        <w:t>are known</w:t>
+      </w:r>
+      <w:proofErr w:type="gramEnd"/>
+      <w:r>
+        <w:rPr>
+          <w:lang w:val="en-GB"/>
+        </w:rPr>
+        <w:t xml:space="preserve"> as Energy Capsules, with the primary objective for the Player, being that of collecting them.</w:t>
+      </w:r>
+      <w:r>
+        <w:rPr>
+          <w:lang w:val="en-GB"/>
+        </w:rPr>
+        <w:t xml:space="preserve"> AI Controlled Tanks will </w:t>
+      </w:r>
+      <w:proofErr w:type="gramStart"/>
+      <w:r>
+        <w:rPr>
+          <w:lang w:val="en-GB"/>
+        </w:rPr>
+        <w:t>have no interaction</w:t>
+      </w:r>
+      <w:proofErr w:type="gramEnd"/>
+      <w:r>
+        <w:rPr>
+          <w:lang w:val="en-GB"/>
+        </w:rPr>
+        <w:t xml:space="preserve"> with them</w:t>
+      </w:r>
+    </w:p>
+    <w:p>
+      <w:pPr>
+        <w:pStyle w:val="Heading2"/>
+        <w:rPr>
+          <w:lang w:val="en-GB"/>
+        </w:rPr>
+      </w:pPr>
+      <w:r>
+        <w:rPr>
+          <w:lang w:val="en-GB"/>
+        </w:rPr>
+        <w:t>Heads-Up-Display (HUD)</w:t>
+      </w:r>
+    </w:p>
+    <w:p>
+      <w:pPr>
+        <w:rPr>
+          <w:lang w:val="en-GB"/>
+        </w:rPr>
+      </w:pPr>
+      <w:r>
+        <w:rPr>
+          <w:lang w:val="en-GB"/>
+        </w:rPr>
+        <w:t xml:space="preserve">This will not be a 3D-HUD (based within objects in the game world), but a 2D-HUD superimposed upon the Player’s viewport.  This will show the Player how much time they have left, as well as how many Energy Capsules they have collected and how Energy Capsules remain in the level, to be collected. This </w:t>
+      </w:r>
+      <w:proofErr w:type="gramStart"/>
+      <w:r>
+        <w:rPr>
+          <w:lang w:val="en-GB"/>
+        </w:rPr>
+        <w:t>will be reset</w:t>
+      </w:r>
+      <w:proofErr w:type="gramEnd"/>
+      <w:r>
+        <w:rPr>
+          <w:lang w:val="en-GB"/>
+        </w:rPr>
+        <w:t xml:space="preserve"> for every level that the Player is loaded into, as per the number of Energy Capsules in that particular level.</w:t>
+      </w:r>
+    </w:p>
+    <w:p>
+      <w:pPr>
+        <w:pStyle w:val="Heading2"/>
+        <w:rPr>
+          <w:lang w:val="en-GB"/>
+        </w:rPr>
+      </w:pPr>
+      <w:r>
+        <w:rPr>
+          <w:lang w:val="en-GB"/>
+        </w:rPr>
+        <w:t>Lighting</w:t>
+      </w:r>
+    </w:p>
+    <w:p>
+      <w:pPr>
+        <w:rPr>
+          <w:lang w:val="en-GB"/>
+        </w:rPr>
+      </w:pPr>
+      <w:r>
+        <w:rPr>
+          <w:lang w:val="en-GB"/>
+        </w:rPr>
+        <w:t xml:space="preserve">Lighting in the game will either exist on a per-object basis, for each </w:t>
+      </w:r>
+      <w:proofErr w:type="spellStart"/>
+      <w:r>
+        <w:rPr>
+          <w:lang w:val="en-GB"/>
+        </w:rPr>
+        <w:t>GameObject</w:t>
+      </w:r>
+      <w:proofErr w:type="spellEnd"/>
+      <w:r>
+        <w:rPr>
+          <w:lang w:val="en-GB"/>
+        </w:rPr>
+        <w:t xml:space="preserve">. </w:t>
+      </w:r>
+      <w:proofErr w:type="gramStart"/>
+      <w:r>
+        <w:rPr>
+          <w:lang w:val="en-GB"/>
+        </w:rPr>
+        <w:t>Or</w:t>
+      </w:r>
+      <w:proofErr w:type="gramEnd"/>
+      <w:r>
+        <w:rPr>
+          <w:lang w:val="en-GB"/>
+        </w:rPr>
+        <w:t xml:space="preserve"> as a global ‘sky-light’ granting lighting to all </w:t>
+      </w:r>
+      <w:proofErr w:type="spellStart"/>
+      <w:r>
+        <w:rPr>
+          <w:lang w:val="en-GB"/>
+        </w:rPr>
+        <w:t>GameObjects</w:t>
+      </w:r>
+      <w:proofErr w:type="spellEnd"/>
+      <w:r>
+        <w:rPr>
+          <w:lang w:val="en-GB"/>
+        </w:rPr>
+        <w:t xml:space="preserve"> in a scene.</w:t>
+      </w:r>
+    </w:p>
+    <w:p>
+      <w:pPr>
+        <w:pStyle w:val="Heading2"/>
+        <w:rPr>
+          <w:lang w:val="en-GB"/>
+        </w:rPr>
+      </w:pPr>
+      <w:r>
+        <w:rPr>
+          <w:lang w:val="en-GB"/>
+        </w:rPr>
+        <w:t>Collisions</w:t>
       </w:r>
       <w:bookmarkStart w:id="1" w:name="_GoBack"/>
       <w:bookmarkEnd w:id="1"/>
     </w:p>
     <w:p>
       <w:pPr>
-        <w:pStyle w:val="Heading2"/>
-        <w:rPr>
-          <w:lang w:val="en-GB"/>
-        </w:rPr>
-      </w:pPr>
-      <w:r>
-        <w:rPr>
-          <w:lang w:val="en-GB"/>
-        </w:rPr>
-        <w:lastRenderedPageBreak/>
-        <w:t>Static Obstacles</w:t>
-      </w:r>
-    </w:p>
-    <w:p>
-      <w:pPr>
-        <w:pStyle w:val="Heading2"/>
-        <w:rPr>
-          <w:lang w:val="en-GB"/>
-        </w:rPr>
-      </w:pPr>
-      <w:r>
-        <w:rPr>
-          <w:lang w:val="en-GB"/>
-        </w:rPr>
-        <w:t xml:space="preserve">Moveable Obstacles </w:t>
-      </w:r>
-    </w:p>
-    <w:p>
-      <w:pPr>
-        <w:pStyle w:val="Heading2"/>
-        <w:rPr>
-          <w:lang w:val="en-GB"/>
-        </w:rPr>
-      </w:pPr>
-      <w:r>
-        <w:rPr>
-          <w:lang w:val="en-GB"/>
-        </w:rPr>
-        <w:t>Collectibles</w:t>
-      </w:r>
-    </w:p>
-    <w:p>
-      <w:pPr>
-        <w:pStyle w:val="Heading2"/>
-        <w:rPr>
-          <w:lang w:val="en-GB"/>
-        </w:rPr>
-      </w:pPr>
-      <w:r>
-        <w:rPr>
-          <w:lang w:val="en-GB"/>
-        </w:rPr>
-        <w:t>Heads-Up-Display (HUD)</w:t>
-      </w:r>
-    </w:p>
-    <w:p>
-      <w:pPr>
-        <w:pStyle w:val="Heading2"/>
-        <w:rPr>
-          <w:lang w:val="en-GB"/>
-        </w:rPr>
-      </w:pPr>
-      <w:r>
-        <w:rPr>
-          <w:lang w:val="en-GB"/>
-        </w:rPr>
-        <w:t>Lighting</w:t>
-      </w:r>
-    </w:p>
-    <w:p>
-      <w:pPr>
-        <w:pStyle w:val="Heading2"/>
-        <w:rPr>
-          <w:lang w:val="en-GB"/>
-        </w:rPr>
-      </w:pPr>
-      <w:r>
-        <w:rPr>
-          <w:lang w:val="en-GB"/>
-        </w:rPr>
-        <w:t>Collisions</w:t>
+        <w:rPr>
+          <w:lang w:val="en-GB"/>
+        </w:rPr>
+      </w:pPr>
+      <w:r>
+        <w:rPr>
+          <w:lang w:val="en-GB"/>
+        </w:rPr>
+        <w:t xml:space="preserve">Collisions for each </w:t>
+      </w:r>
+      <w:proofErr w:type="spellStart"/>
+      <w:r>
+        <w:rPr>
+          <w:lang w:val="en-GB"/>
+        </w:rPr>
+        <w:t>GameObject</w:t>
+      </w:r>
+      <w:proofErr w:type="spellEnd"/>
+      <w:r>
+        <w:rPr>
+          <w:lang w:val="en-GB"/>
+        </w:rPr>
+        <w:t xml:space="preserve"> in the scene, that is to collide wi</w:t>
+      </w:r>
+      <w:r>
+        <w:rPr>
+          <w:lang w:val="en-GB"/>
+        </w:rPr>
+        <w:t xml:space="preserve">th or receive collision from other appropriate </w:t>
+      </w:r>
+      <w:proofErr w:type="spellStart"/>
+      <w:r>
+        <w:rPr>
+          <w:lang w:val="en-GB"/>
+        </w:rPr>
+        <w:t>GameObjects</w:t>
+      </w:r>
+      <w:proofErr w:type="spellEnd"/>
+      <w:r>
+        <w:rPr>
+          <w:lang w:val="en-GB"/>
+        </w:rPr>
+        <w:t xml:space="preserve"> (Any Hover-tanks, Static Obstacles and Moveable Obstacles), will be handled by Axis-Aligned Bounding Boxes (AABB).</w:t>
       </w:r>
       <w:r>
         <w:rPr>
@@ -457,7 +797,7 @@
       <w:r>
         <w:rPr>
           <w:noProof/>
-          <w:lang w:val="en-GB"/>
+          <w:lang w:val="en-GB" w:eastAsia="en-GB"/>
         </w:rPr>
         <w:drawing>
           <wp:anchor distT="0" distB="0" distL="114300" distR="114300" simplePos="0" relativeHeight="251658240" behindDoc="0" locked="0" layoutInCell="1" allowOverlap="1" wp14:anchorId="4984BC30" wp14:editId="04346A2A">
@@ -485,7 +825,7 @@
                     </pic:cNvPicPr>
                   </pic:nvPicPr>
                   <pic:blipFill>
-                    <a:blip r:embed="rId11">
+                    <a:blip r:embed="rId10">
                       <a:extLst>
                         <a:ext uri="{28A0092B-C50C-407E-A947-70E740481C1C}">
                           <a14:useLocalDpi xmlns:a14="http://schemas.microsoft.com/office/drawing/2010/main" val="0"/>
@@ -564,67 +904,85 @@
           <w:lang w:val="en-GB"/>
         </w:rPr>
         <w:lastRenderedPageBreak/>
+        <w:t>(Sub) Appendix B: Class Method Pseudocode</w:t>
+      </w:r>
+    </w:p>
+    <w:p>
+      <w:pPr>
+        <w:rPr>
+          <w:lang w:val="en-GB"/>
+        </w:rPr>
+      </w:pPr>
+      <w:r>
+        <w:rPr>
+          <w:lang w:val="en-GB"/>
+        </w:rPr>
+        <w:t>This appendix is for the methods/functions of each class noted above:</w:t>
+      </w:r>
+    </w:p>
+    <w:p>
+      <w:pPr>
+        <w:pStyle w:val="Heading2"/>
+        <w:rPr>
+          <w:lang w:val="en-GB"/>
+        </w:rPr>
+      </w:pPr>
+      <w:proofErr w:type="spellStart"/>
+      <w:r>
+        <w:rPr>
+          <w:lang w:val="en-GB"/>
+        </w:rPr>
+        <w:t>GameObject</w:t>
+      </w:r>
+      <w:proofErr w:type="spellEnd"/>
+    </w:p>
+    <w:p>
+      <w:pPr>
+        <w:rPr>
+          <w:lang w:val="en-GB"/>
+        </w:rPr>
+      </w:pPr>
+    </w:p>
+    <w:p>
+      <w:pPr>
+        <w:rPr>
+          <w:lang w:val="en-GB"/>
+        </w:rPr>
+      </w:pPr>
+      <w:r>
+        <w:rPr>
+          <w:b/>
+          <w:lang w:val="en-GB"/>
+        </w:rPr>
+        <w:t>Method</w:t>
+      </w:r>
+      <w:r>
+        <w:rPr>
+          <w:lang w:val="en-GB"/>
+        </w:rPr>
+        <w:t xml:space="preserve"> </w:t>
+      </w:r>
+      <w:proofErr w:type="spellStart"/>
+      <w:proofErr w:type="gramStart"/>
+      <w:r>
+        <w:rPr>
+          <w:lang w:val="en-GB"/>
+        </w:rPr>
+        <w:t>GameObject</w:t>
+      </w:r>
+      <w:proofErr w:type="spellEnd"/>
+      <w:r>
+        <w:rPr>
+          <w:lang w:val="en-GB"/>
+        </w:rPr>
         <w:t>(</w:t>
       </w:r>
-      <w:r>
-        <w:rPr>
-          <w:lang w:val="en-GB"/>
-        </w:rPr>
-        <w:t>Sub) Appendix B: Class Method Pseudocode</w:t>
-      </w:r>
-    </w:p>
-    <w:p>
-      <w:pPr>
-        <w:rPr>
-          <w:lang w:val="en-GB"/>
-        </w:rPr>
-      </w:pPr>
-      <w:r>
-        <w:rPr>
-          <w:lang w:val="en-GB"/>
-        </w:rPr>
-        <w:t>This appendix is for the methods/functions of each class noted above:</w:t>
-      </w:r>
-    </w:p>
-    <w:p>
-      <w:pPr>
-        <w:pStyle w:val="Heading2"/>
-        <w:rPr>
-          <w:lang w:val="en-GB"/>
-        </w:rPr>
-      </w:pPr>
-      <w:r>
-        <w:rPr>
-          <w:lang w:val="en-GB"/>
-        </w:rPr>
-        <w:t>GameObject</w:t>
-      </w:r>
-    </w:p>
-    <w:p>
-      <w:pPr>
-        <w:rPr>
-          <w:lang w:val="en-GB"/>
-        </w:rPr>
-      </w:pPr>
-    </w:p>
-    <w:p>
-      <w:pPr>
-        <w:rPr>
-          <w:lang w:val="en-GB"/>
-        </w:rPr>
-      </w:pPr>
-      <w:r>
-        <w:rPr>
-          <w:b/>
-          <w:lang w:val="en-GB"/>
-        </w:rPr>
-        <w:t>Method</w:t>
-      </w:r>
-      <w:r>
-        <w:rPr>
-          <w:lang w:val="en-GB"/>
-        </w:rPr>
-        <w:t xml:space="preserve"> GameObject() </w:t>
+      <w:proofErr w:type="gramEnd"/>
+      <w:r>
+        <w:rPr>
+          <w:lang w:val="en-GB"/>
+        </w:rPr>
+        <w:t xml:space="preserve">) </w:t>
       </w:r>
       <w:r>
         <w:rPr>
@@ -751,18 +1109,35 @@
           <w:lang w:val="en-GB"/>
         </w:rPr>
       </w:pPr>
-      <w:r>
-        <w:rPr>
-          <w:b/>
-          <w:lang w:val="en-GB"/>
-        </w:rPr>
-        <w:t xml:space="preserve">function </w:t>
-      </w:r>
-      <w:r>
-        <w:rPr>
-          <w:lang w:val="en-GB"/>
-        </w:rPr>
-        <w:t xml:space="preserve">GetLocation() </w:t>
+      <w:proofErr w:type="gramStart"/>
+      <w:r>
+        <w:rPr>
+          <w:b/>
+          <w:lang w:val="en-GB"/>
+        </w:rPr>
+        <w:t>function</w:t>
+      </w:r>
+      <w:proofErr w:type="gramEnd"/>
+      <w:r>
+        <w:rPr>
+          <w:b/>
+          <w:lang w:val="en-GB"/>
+        </w:rPr>
+        <w:t xml:space="preserve"> </w:t>
+      </w:r>
+      <w:proofErr w:type="spellStart"/>
+      <w:r>
+        <w:rPr>
+          <w:lang w:val="en-GB"/>
+        </w:rPr>
+        <w:t>GetLocation</w:t>
+      </w:r>
+      <w:proofErr w:type="spellEnd"/>
+      <w:r>
+        <w:rPr>
+          <w:lang w:val="en-GB"/>
+        </w:rPr>
+        <w:t xml:space="preserve">() </w:t>
       </w:r>
       <w:r>
         <w:rPr>
@@ -829,7 +1204,23 @@
           <w:i/>
           <w:lang w:val="en-GB"/>
         </w:rPr>
-        <w:t>Vector3 Location: This GameObject’s current location</w:t>
+        <w:t xml:space="preserve">Vector3 Location: This </w:t>
+      </w:r>
+      <w:proofErr w:type="spellStart"/>
+      <w:r>
+        <w:rPr>
+          <w:i/>
+          <w:lang w:val="en-GB"/>
+        </w:rPr>
+        <w:t>GameObject’s</w:t>
+      </w:r>
+      <w:proofErr w:type="spellEnd"/>
+      <w:r>
+        <w:rPr>
+          <w:i/>
+          <w:lang w:val="en-GB"/>
+        </w:rPr>
+        <w:t xml:space="preserve"> current location</w:t>
       </w:r>
       <w:r>
         <w:rPr>
@@ -871,7 +1262,23 @@
           <w:i/>
           <w:lang w:val="en-GB"/>
         </w:rPr>
-        <w:t xml:space="preserve"> this GameObject’s Location member property</w:t>
+        <w:t xml:space="preserve"> this </w:t>
+      </w:r>
+      <w:proofErr w:type="spellStart"/>
+      <w:r>
+        <w:rPr>
+          <w:i/>
+          <w:lang w:val="en-GB"/>
+        </w:rPr>
+        <w:t>GameObject’s</w:t>
+      </w:r>
+      <w:proofErr w:type="spellEnd"/>
+      <w:r>
+        <w:rPr>
+          <w:i/>
+          <w:lang w:val="en-GB"/>
+        </w:rPr>
+        <w:t xml:space="preserve"> Location member property</w:t>
       </w:r>
     </w:p>
     <w:p>
@@ -930,18 +1337,35 @@
           <w:lang w:val="en-GB"/>
         </w:rPr>
       </w:pPr>
-      <w:r>
-        <w:rPr>
-          <w:b/>
-          <w:lang w:val="en-GB"/>
-        </w:rPr>
-        <w:t xml:space="preserve">function </w:t>
-      </w:r>
-      <w:r>
-        <w:rPr>
-          <w:lang w:val="en-GB"/>
-        </w:rPr>
-        <w:t xml:space="preserve">GetRotation() </w:t>
+      <w:proofErr w:type="gramStart"/>
+      <w:r>
+        <w:rPr>
+          <w:b/>
+          <w:lang w:val="en-GB"/>
+        </w:rPr>
+        <w:t>function</w:t>
+      </w:r>
+      <w:proofErr w:type="gramEnd"/>
+      <w:r>
+        <w:rPr>
+          <w:b/>
+          <w:lang w:val="en-GB"/>
+        </w:rPr>
+        <w:t xml:space="preserve"> </w:t>
+      </w:r>
+      <w:proofErr w:type="spellStart"/>
+      <w:r>
+        <w:rPr>
+          <w:lang w:val="en-GB"/>
+        </w:rPr>
+        <w:t>GetRotation</w:t>
+      </w:r>
+      <w:proofErr w:type="spellEnd"/>
+      <w:r>
+        <w:rPr>
+          <w:lang w:val="en-GB"/>
+        </w:rPr>
+        <w:t xml:space="preserve">() </w:t>
       </w:r>
       <w:r>
         <w:rPr>
@@ -1022,7 +1446,23 @@
           <w:i/>
           <w:lang w:val="en-GB"/>
         </w:rPr>
-        <w:t xml:space="preserve">: This GameObject’s current </w:t>
+        <w:t xml:space="preserve">: This </w:t>
+      </w:r>
+      <w:proofErr w:type="spellStart"/>
+      <w:r>
+        <w:rPr>
+          <w:i/>
+          <w:lang w:val="en-GB"/>
+        </w:rPr>
+        <w:t>GameObject’s</w:t>
+      </w:r>
+      <w:proofErr w:type="spellEnd"/>
+      <w:r>
+        <w:rPr>
+          <w:i/>
+          <w:lang w:val="en-GB"/>
+        </w:rPr>
+        <w:t xml:space="preserve"> current </w:t>
       </w:r>
       <w:r>
         <w:rPr>
@@ -1064,7 +1504,23 @@
           <w:i/>
           <w:lang w:val="en-GB"/>
         </w:rPr>
-        <w:t xml:space="preserve"> this GameObject’s Rotation member property</w:t>
+        <w:t xml:space="preserve"> this </w:t>
+      </w:r>
+      <w:proofErr w:type="spellStart"/>
+      <w:r>
+        <w:rPr>
+          <w:i/>
+          <w:lang w:val="en-GB"/>
+        </w:rPr>
+        <w:t>GameObject’s</w:t>
+      </w:r>
+      <w:proofErr w:type="spellEnd"/>
+      <w:r>
+        <w:rPr>
+          <w:i/>
+          <w:lang w:val="en-GB"/>
+        </w:rPr>
+        <w:t xml:space="preserve"> Rotation member property</w:t>
       </w:r>
     </w:p>
     <w:p>
@@ -1123,18 +1579,35 @@
           <w:lang w:val="en-GB"/>
         </w:rPr>
       </w:pPr>
-      <w:r>
-        <w:rPr>
-          <w:b/>
-          <w:lang w:val="en-GB"/>
-        </w:rPr>
-        <w:t xml:space="preserve">function </w:t>
-      </w:r>
-      <w:r>
-        <w:rPr>
-          <w:lang w:val="en-GB"/>
-        </w:rPr>
-        <w:t xml:space="preserve">GetScale() </w:t>
+      <w:proofErr w:type="gramStart"/>
+      <w:r>
+        <w:rPr>
+          <w:b/>
+          <w:lang w:val="en-GB"/>
+        </w:rPr>
+        <w:t>function</w:t>
+      </w:r>
+      <w:proofErr w:type="gramEnd"/>
+      <w:r>
+        <w:rPr>
+          <w:b/>
+          <w:lang w:val="en-GB"/>
+        </w:rPr>
+        <w:t xml:space="preserve"> </w:t>
+      </w:r>
+      <w:proofErr w:type="spellStart"/>
+      <w:r>
+        <w:rPr>
+          <w:lang w:val="en-GB"/>
+        </w:rPr>
+        <w:t>GetScale</w:t>
+      </w:r>
+      <w:proofErr w:type="spellEnd"/>
+      <w:r>
+        <w:rPr>
+          <w:lang w:val="en-GB"/>
+        </w:rPr>
+        <w:t xml:space="preserve">() </w:t>
       </w:r>
       <w:r>
         <w:rPr>
@@ -1215,7 +1688,23 @@
           <w:i/>
           <w:lang w:val="en-GB"/>
         </w:rPr>
-        <w:t xml:space="preserve">: This GameObject’s current </w:t>
+        <w:t xml:space="preserve">: This </w:t>
+      </w:r>
+      <w:proofErr w:type="spellStart"/>
+      <w:r>
+        <w:rPr>
+          <w:i/>
+          <w:lang w:val="en-GB"/>
+        </w:rPr>
+        <w:t>GameObject’s</w:t>
+      </w:r>
+      <w:proofErr w:type="spellEnd"/>
+      <w:r>
+        <w:rPr>
+          <w:i/>
+          <w:lang w:val="en-GB"/>
+        </w:rPr>
+        <w:t xml:space="preserve"> current </w:t>
       </w:r>
       <w:r>
         <w:rPr>
@@ -1257,7 +1746,23 @@
           <w:i/>
           <w:lang w:val="en-GB"/>
         </w:rPr>
-        <w:t xml:space="preserve"> this GameObject’s Scale member property</w:t>
+        <w:t xml:space="preserve"> this </w:t>
+      </w:r>
+      <w:proofErr w:type="spellStart"/>
+      <w:r>
+        <w:rPr>
+          <w:i/>
+          <w:lang w:val="en-GB"/>
+        </w:rPr>
+        <w:t>GameObject’s</w:t>
+      </w:r>
+      <w:proofErr w:type="spellEnd"/>
+      <w:r>
+        <w:rPr>
+          <w:i/>
+          <w:lang w:val="en-GB"/>
+        </w:rPr>
+        <w:t xml:space="preserve"> Scale member property</w:t>
       </w:r>
     </w:p>
     <w:p>
@@ -1324,11 +1829,27 @@
         </w:rPr>
         <w:t xml:space="preserve">Method </w:t>
       </w:r>
-      <w:r>
-        <w:rPr>
-          <w:lang w:val="en-GB"/>
-        </w:rPr>
-        <w:t xml:space="preserve">MoveObject() </w:t>
+      <w:proofErr w:type="spellStart"/>
+      <w:proofErr w:type="gramStart"/>
+      <w:r>
+        <w:rPr>
+          <w:lang w:val="en-GB"/>
+        </w:rPr>
+        <w:t>MoveObject</w:t>
+      </w:r>
+      <w:proofErr w:type="spellEnd"/>
+      <w:r>
+        <w:rPr>
+          <w:lang w:val="en-GB"/>
+        </w:rPr>
+        <w:t>(</w:t>
+      </w:r>
+      <w:proofErr w:type="gramEnd"/>
+      <w:r>
+        <w:rPr>
+          <w:lang w:val="en-GB"/>
+        </w:rPr>
+        <w:t xml:space="preserve">) </w:t>
       </w:r>
       <w:r>
         <w:rPr>
@@ -1457,11 +1978,27 @@
         </w:rPr>
         <w:t xml:space="preserve">Method </w:t>
       </w:r>
-      <w:r>
-        <w:rPr>
-          <w:lang w:val="en-GB"/>
-        </w:rPr>
-        <w:t xml:space="preserve">RotateObject() </w:t>
+      <w:proofErr w:type="spellStart"/>
+      <w:proofErr w:type="gramStart"/>
+      <w:r>
+        <w:rPr>
+          <w:lang w:val="en-GB"/>
+        </w:rPr>
+        <w:t>RotateObject</w:t>
+      </w:r>
+      <w:proofErr w:type="spellEnd"/>
+      <w:r>
+        <w:rPr>
+          <w:lang w:val="en-GB"/>
+        </w:rPr>
+        <w:t>(</w:t>
+      </w:r>
+      <w:proofErr w:type="gramEnd"/>
+      <w:r>
+        <w:rPr>
+          <w:lang w:val="en-GB"/>
+        </w:rPr>
+        <w:t xml:space="preserve">) </w:t>
       </w:r>
       <w:r>
         <w:rPr>
@@ -1590,11 +2127,27 @@
         </w:rPr>
         <w:t xml:space="preserve">Method </w:t>
       </w:r>
-      <w:r>
-        <w:rPr>
-          <w:lang w:val="en-GB"/>
-        </w:rPr>
-        <w:t xml:space="preserve">ScaleObject() </w:t>
+      <w:proofErr w:type="spellStart"/>
+      <w:proofErr w:type="gramStart"/>
+      <w:r>
+        <w:rPr>
+          <w:lang w:val="en-GB"/>
+        </w:rPr>
+        <w:t>ScaleObject</w:t>
+      </w:r>
+      <w:proofErr w:type="spellEnd"/>
+      <w:r>
+        <w:rPr>
+          <w:lang w:val="en-GB"/>
+        </w:rPr>
+        <w:t>(</w:t>
+      </w:r>
+      <w:proofErr w:type="gramEnd"/>
+      <w:r>
+        <w:rPr>
+          <w:lang w:val="en-GB"/>
+        </w:rPr>
+        <w:t xml:space="preserve">) </w:t>
       </w:r>
       <w:r>
         <w:rPr>
@@ -1722,12 +2275,14 @@
           <w:lang w:val="en-GB"/>
         </w:rPr>
       </w:pPr>
+      <w:proofErr w:type="spellStart"/>
       <w:r>
         <w:rPr>
           <w:lang w:val="en-GB"/>
         </w:rPr>
         <w:t>MoveableObject</w:t>
       </w:r>
+      <w:proofErr w:type="spellEnd"/>
     </w:p>
     <w:p>
       <w:pPr>
@@ -1753,7 +2308,29 @@
         <w:rPr>
           <w:lang w:val="en-GB"/>
         </w:rPr>
-        <w:t xml:space="preserve"> MoveableObject() </w:t>
+        <w:t xml:space="preserve"> </w:t>
+      </w:r>
+      <w:proofErr w:type="spellStart"/>
+      <w:proofErr w:type="gramStart"/>
+      <w:r>
+        <w:rPr>
+          <w:lang w:val="en-GB"/>
+        </w:rPr>
+        <w:t>MoveableObject</w:t>
+      </w:r>
+      <w:proofErr w:type="spellEnd"/>
+      <w:r>
+        <w:rPr>
+          <w:lang w:val="en-GB"/>
+        </w:rPr>
+        <w:t>(</w:t>
+      </w:r>
+      <w:proofErr w:type="gramEnd"/>
+      <w:r>
+        <w:rPr>
+          <w:lang w:val="en-GB"/>
+        </w:rPr>
+        <w:t xml:space="preserve">) </w:t>
       </w:r>
       <w:r>
         <w:rPr>
@@ -1894,11 +2471,27 @@
         </w:rPr>
         <w:t xml:space="preserve">Method </w:t>
       </w:r>
-      <w:r>
-        <w:rPr>
-          <w:lang w:val="en-GB"/>
-        </w:rPr>
-        <w:t xml:space="preserve">OnCollisionBegin() </w:t>
+      <w:proofErr w:type="spellStart"/>
+      <w:proofErr w:type="gramStart"/>
+      <w:r>
+        <w:rPr>
+          <w:lang w:val="en-GB"/>
+        </w:rPr>
+        <w:t>OnCollisionBegin</w:t>
+      </w:r>
+      <w:proofErr w:type="spellEnd"/>
+      <w:r>
+        <w:rPr>
+          <w:lang w:val="en-GB"/>
+        </w:rPr>
+        <w:t>(</w:t>
+      </w:r>
+      <w:proofErr w:type="gramEnd"/>
+      <w:r>
+        <w:rPr>
+          <w:lang w:val="en-GB"/>
+        </w:rPr>
+        <w:t xml:space="preserve">) </w:t>
       </w:r>
       <w:r>
         <w:rPr>
@@ -2038,11 +2631,27 @@
         </w:rPr>
         <w:t xml:space="preserve">Method </w:t>
       </w:r>
-      <w:r>
-        <w:rPr>
-          <w:lang w:val="en-GB"/>
-        </w:rPr>
-        <w:t xml:space="preserve">OnCollisionEnd() </w:t>
+      <w:proofErr w:type="spellStart"/>
+      <w:proofErr w:type="gramStart"/>
+      <w:r>
+        <w:rPr>
+          <w:lang w:val="en-GB"/>
+        </w:rPr>
+        <w:t>OnCollisionEnd</w:t>
+      </w:r>
+      <w:proofErr w:type="spellEnd"/>
+      <w:r>
+        <w:rPr>
+          <w:lang w:val="en-GB"/>
+        </w:rPr>
+        <w:t>(</w:t>
+      </w:r>
+      <w:proofErr w:type="gramEnd"/>
+      <w:r>
+        <w:rPr>
+          <w:lang w:val="en-GB"/>
+        </w:rPr>
+        <w:t xml:space="preserve">) </w:t>
       </w:r>
       <w:r>
         <w:rPr>
@@ -2145,7 +2754,23 @@
           <w:i/>
           <w:lang w:val="en-GB"/>
         </w:rPr>
-        <w:t>andle the event of this object Ending collision with another object</w:t>
+        <w:t xml:space="preserve">andle the event of this object </w:t>
+      </w:r>
+      <w:proofErr w:type="gramStart"/>
+      <w:r>
+        <w:rPr>
+          <w:i/>
+          <w:lang w:val="en-GB"/>
+        </w:rPr>
+        <w:t>Ending</w:t>
+      </w:r>
+      <w:proofErr w:type="gramEnd"/>
+      <w:r>
+        <w:rPr>
+          <w:i/>
+          <w:lang w:val="en-GB"/>
+        </w:rPr>
+        <w:t xml:space="preserve"> collision with another object</w:t>
       </w:r>
     </w:p>
     <w:p>
@@ -2182,12 +2807,14 @@
           <w:lang w:val="en-GB"/>
         </w:rPr>
       </w:pPr>
+      <w:proofErr w:type="spellStart"/>
       <w:r>
         <w:rPr>
           <w:lang w:val="en-GB"/>
         </w:rPr>
         <w:t>EntityControlledObject</w:t>
       </w:r>
+      <w:proofErr w:type="spellEnd"/>
     </w:p>
     <w:p>
       <w:pPr>
@@ -2213,7 +2840,29 @@
         <w:rPr>
           <w:lang w:val="en-GB"/>
         </w:rPr>
-        <w:t xml:space="preserve"> EntityControlledObject() </w:t>
+        <w:t xml:space="preserve"> </w:t>
+      </w:r>
+      <w:proofErr w:type="spellStart"/>
+      <w:proofErr w:type="gramStart"/>
+      <w:r>
+        <w:rPr>
+          <w:lang w:val="en-GB"/>
+        </w:rPr>
+        <w:t>EntityControlledObject</w:t>
+      </w:r>
+      <w:proofErr w:type="spellEnd"/>
+      <w:r>
+        <w:rPr>
+          <w:lang w:val="en-GB"/>
+        </w:rPr>
+        <w:t>(</w:t>
+      </w:r>
+      <w:proofErr w:type="gramEnd"/>
+      <w:r>
+        <w:rPr>
+          <w:lang w:val="en-GB"/>
+        </w:rPr>
+        <w:t xml:space="preserve">) </w:t>
       </w:r>
       <w:r>
         <w:rPr>
@@ -2346,6 +2995,7 @@
           <w:lang w:val="en-GB"/>
         </w:rPr>
       </w:pPr>
+      <w:proofErr w:type="gramStart"/>
       <w:r>
         <w:rPr>
           <w:b/>
@@ -2353,11 +3003,26 @@
         </w:rPr>
         <w:t>function</w:t>
       </w:r>
-      <w:r>
-        <w:rPr>
-          <w:lang w:val="en-GB"/>
-        </w:rPr>
-        <w:t xml:space="preserve"> GetAIControlled </w:t>
+      <w:proofErr w:type="gramEnd"/>
+      <w:r>
+        <w:rPr>
+          <w:lang w:val="en-GB"/>
+        </w:rPr>
+        <w:t xml:space="preserve"> </w:t>
+      </w:r>
+      <w:proofErr w:type="spellStart"/>
+      <w:r>
+        <w:rPr>
+          <w:lang w:val="en-GB"/>
+        </w:rPr>
+        <w:t>GetAIControlled</w:t>
+      </w:r>
+      <w:proofErr w:type="spellEnd"/>
+      <w:r>
+        <w:rPr>
+          <w:lang w:val="en-GB"/>
+        </w:rPr>
+        <w:t xml:space="preserve"> </w:t>
       </w:r>
       <w:r>
         <w:rPr>
@@ -2421,7 +3086,23 @@
           <w:i/>
           <w:lang w:val="en-GB"/>
         </w:rPr>
-        <w:t>bool AIControlled: This flag indicates whether this object is controlled by the Player, or by an AI system.</w:t>
+        <w:t xml:space="preserve">bool </w:t>
+      </w:r>
+      <w:proofErr w:type="spellStart"/>
+      <w:r>
+        <w:rPr>
+          <w:i/>
+          <w:lang w:val="en-GB"/>
+        </w:rPr>
+        <w:t>AIControlled</w:t>
+      </w:r>
+      <w:proofErr w:type="spellEnd"/>
+      <w:r>
+        <w:rPr>
+          <w:i/>
+          <w:lang w:val="en-GB"/>
+        </w:rPr>
+        <w:t>: This flag indicates whether this object is controlled by the Player, or by an AI system.</w:t>
       </w:r>
     </w:p>
     <w:p>
@@ -2437,7 +3118,23 @@
           <w:i/>
           <w:lang w:val="en-GB"/>
         </w:rPr>
-        <w:t>Return this object’s AIControlled member property</w:t>
+        <w:t xml:space="preserve">Return this object’s </w:t>
+      </w:r>
+      <w:proofErr w:type="spellStart"/>
+      <w:r>
+        <w:rPr>
+          <w:i/>
+          <w:lang w:val="en-GB"/>
+        </w:rPr>
+        <w:t>AIControlled</w:t>
+      </w:r>
+      <w:proofErr w:type="spellEnd"/>
+      <w:r>
+        <w:rPr>
+          <w:i/>
+          <w:lang w:val="en-GB"/>
+        </w:rPr>
+        <w:t xml:space="preserve"> member property</w:t>
       </w:r>
     </w:p>
     <w:p>
@@ -2454,12 +3151,14 @@
         </w:rPr>
         <w:t xml:space="preserve">Return </w:t>
       </w:r>
+      <w:proofErr w:type="spellStart"/>
       <w:r>
         <w:rPr>
           <w:lang w:val="en-GB"/>
         </w:rPr>
         <w:t>AIControlled</w:t>
       </w:r>
+      <w:proofErr w:type="spellEnd"/>
     </w:p>
     <w:p>
       <w:pPr>
@@ -2490,12 +3189,14 @@
           <w:lang w:val="en-GB"/>
         </w:rPr>
       </w:pPr>
+      <w:proofErr w:type="spellStart"/>
       <w:r>
         <w:rPr>
           <w:lang w:val="en-GB"/>
         </w:rPr>
         <w:t>PlayerEntity</w:t>
       </w:r>
+      <w:proofErr w:type="spellEnd"/>
     </w:p>
     <w:p>
       <w:pPr>
@@ -2528,7 +3229,29 @@
         <w:rPr>
           <w:lang w:val="en-GB"/>
         </w:rPr>
-        <w:t xml:space="preserve"> PlayerEntity() </w:t>
+        <w:t xml:space="preserve"> </w:t>
+      </w:r>
+      <w:proofErr w:type="spellStart"/>
+      <w:proofErr w:type="gramStart"/>
+      <w:r>
+        <w:rPr>
+          <w:lang w:val="en-GB"/>
+        </w:rPr>
+        <w:t>PlayerEntity</w:t>
+      </w:r>
+      <w:proofErr w:type="spellEnd"/>
+      <w:r>
+        <w:rPr>
+          <w:lang w:val="en-GB"/>
+        </w:rPr>
+        <w:t>(</w:t>
+      </w:r>
+      <w:proofErr w:type="gramEnd"/>
+      <w:r>
+        <w:rPr>
+          <w:lang w:val="en-GB"/>
+        </w:rPr>
+        <w:t xml:space="preserve">) </w:t>
       </w:r>
       <w:r>
         <w:rPr>
@@ -2669,11 +3392,27 @@
         </w:rPr>
         <w:t xml:space="preserve">Function </w:t>
       </w:r>
-      <w:r>
-        <w:rPr>
-          <w:lang w:val="en-GB"/>
-        </w:rPr>
-        <w:t xml:space="preserve">GetCollectiblesPickedUp() </w:t>
+      <w:proofErr w:type="spellStart"/>
+      <w:proofErr w:type="gramStart"/>
+      <w:r>
+        <w:rPr>
+          <w:lang w:val="en-GB"/>
+        </w:rPr>
+        <w:t>GetCollectiblesPickedUp</w:t>
+      </w:r>
+      <w:proofErr w:type="spellEnd"/>
+      <w:r>
+        <w:rPr>
+          <w:lang w:val="en-GB"/>
+        </w:rPr>
+        <w:t>(</w:t>
+      </w:r>
+      <w:proofErr w:type="gramEnd"/>
+      <w:r>
+        <w:rPr>
+          <w:lang w:val="en-GB"/>
+        </w:rPr>
+        <w:t xml:space="preserve">) </w:t>
       </w:r>
       <w:r>
         <w:rPr>
@@ -2732,12 +3471,37 @@
         </w:rPr>
         <w:t xml:space="preserve">Output: </w:t>
       </w:r>
-      <w:r>
-        <w:rPr>
-          <w:i/>
-          <w:lang w:val="en-GB"/>
-        </w:rPr>
-        <w:t>int CollectiblesPickedUp: The number of collectibles that the Player has picked-up on this current level.</w:t>
+      <w:proofErr w:type="spellStart"/>
+      <w:r>
+        <w:rPr>
+          <w:i/>
+          <w:lang w:val="en-GB"/>
+        </w:rPr>
+        <w:t>int</w:t>
+      </w:r>
+      <w:proofErr w:type="spellEnd"/>
+      <w:r>
+        <w:rPr>
+          <w:i/>
+          <w:lang w:val="en-GB"/>
+        </w:rPr>
+        <w:t xml:space="preserve"> </w:t>
+      </w:r>
+      <w:proofErr w:type="spellStart"/>
+      <w:r>
+        <w:rPr>
+          <w:i/>
+          <w:lang w:val="en-GB"/>
+        </w:rPr>
+        <w:t>CollectiblesPickedUp</w:t>
+      </w:r>
+      <w:proofErr w:type="spellEnd"/>
+      <w:r>
+        <w:rPr>
+          <w:i/>
+          <w:lang w:val="en-GB"/>
+        </w:rPr>
+        <w:t>: The number of collectibles that the Player has picked-up on this current level.</w:t>
       </w:r>
     </w:p>
     <w:p>
@@ -2754,12 +3518,14 @@
         </w:rPr>
         <w:t xml:space="preserve">Return: </w:t>
       </w:r>
+      <w:proofErr w:type="spellStart"/>
       <w:r>
         <w:rPr>
           <w:lang w:val="en-GB"/>
         </w:rPr>
         <w:t>CollectiblesPickedUp</w:t>
       </w:r>
+      <w:proofErr w:type="spellEnd"/>
     </w:p>
     <w:p>
       <w:pPr>
@@ -2795,11 +3561,27 @@
         </w:rPr>
         <w:t xml:space="preserve">Method </w:t>
       </w:r>
-      <w:r>
-        <w:rPr>
-          <w:lang w:val="en-GB"/>
-        </w:rPr>
-        <w:t xml:space="preserve">InitiateControlSystem() </w:t>
+      <w:proofErr w:type="spellStart"/>
+      <w:proofErr w:type="gramStart"/>
+      <w:r>
+        <w:rPr>
+          <w:lang w:val="en-GB"/>
+        </w:rPr>
+        <w:t>InitiateControlSystem</w:t>
+      </w:r>
+      <w:proofErr w:type="spellEnd"/>
+      <w:r>
+        <w:rPr>
+          <w:lang w:val="en-GB"/>
+        </w:rPr>
+        <w:t>(</w:t>
+      </w:r>
+      <w:proofErr w:type="gramEnd"/>
+      <w:r>
+        <w:rPr>
+          <w:lang w:val="en-GB"/>
+        </w:rPr>
+        <w:t xml:space="preserve">) </w:t>
       </w:r>
       <w:r>
         <w:rPr>
@@ -2918,12 +3700,14 @@
           <w:lang w:val="en-GB"/>
         </w:rPr>
       </w:pPr>
+      <w:proofErr w:type="spellStart"/>
       <w:r>
         <w:rPr>
           <w:lang w:val="en-GB"/>
         </w:rPr>
         <w:t>AIEntity</w:t>
       </w:r>
+      <w:proofErr w:type="spellEnd"/>
     </w:p>
     <w:p>
       <w:pPr>
@@ -2956,7 +3740,29 @@
         <w:rPr>
           <w:lang w:val="en-GB"/>
         </w:rPr>
-        <w:t xml:space="preserve"> AIEntity() </w:t>
+        <w:t xml:space="preserve"> </w:t>
+      </w:r>
+      <w:proofErr w:type="spellStart"/>
+      <w:proofErr w:type="gramStart"/>
+      <w:r>
+        <w:rPr>
+          <w:lang w:val="en-GB"/>
+        </w:rPr>
+        <w:t>AIEntity</w:t>
+      </w:r>
+      <w:proofErr w:type="spellEnd"/>
+      <w:r>
+        <w:rPr>
+          <w:lang w:val="en-GB"/>
+        </w:rPr>
+        <w:t>(</w:t>
+      </w:r>
+      <w:proofErr w:type="gramEnd"/>
+      <w:r>
+        <w:rPr>
+          <w:lang w:val="en-GB"/>
+        </w:rPr>
+        <w:t xml:space="preserve">) </w:t>
       </w:r>
       <w:r>
         <w:rPr>
@@ -3096,11 +3902,19 @@
         </w:rPr>
         <w:t xml:space="preserve">Method </w:t>
       </w:r>
-      <w:r>
-        <w:rPr>
-          <w:lang w:val="en-GB"/>
-        </w:rPr>
-        <w:t xml:space="preserve">InitiateAILogicSystem </w:t>
+      <w:proofErr w:type="spellStart"/>
+      <w:r>
+        <w:rPr>
+          <w:lang w:val="en-GB"/>
+        </w:rPr>
+        <w:t>InitiateAILogicSystem</w:t>
+      </w:r>
+      <w:proofErr w:type="spellEnd"/>
+      <w:r>
+        <w:rPr>
+          <w:lang w:val="en-GB"/>
+        </w:rPr>
+        <w:t xml:space="preserve"> </w:t>
       </w:r>
       <w:r>
         <w:rPr>
@@ -3191,7 +4005,23 @@
           <w:i/>
           <w:lang w:val="en-GB"/>
         </w:rPr>
-        <w:t>Initialise the logic system (FSM, Behaviour Tree etc.) that this AIEntity utilises</w:t>
+        <w:t xml:space="preserve">Initialise the logic system (FSM, Behaviour Tree etc.) that this </w:t>
+      </w:r>
+      <w:proofErr w:type="spellStart"/>
+      <w:r>
+        <w:rPr>
+          <w:i/>
+          <w:lang w:val="en-GB"/>
+        </w:rPr>
+        <w:t>AIEntity</w:t>
+      </w:r>
+      <w:proofErr w:type="spellEnd"/>
+      <w:r>
+        <w:rPr>
+          <w:i/>
+          <w:lang w:val="en-GB"/>
+        </w:rPr>
+        <w:t xml:space="preserve"> utilises</w:t>
       </w:r>
     </w:p>
     <w:p>
@@ -3222,12 +4052,14 @@
           <w:lang w:val="en-GB"/>
         </w:rPr>
       </w:pPr>
+      <w:proofErr w:type="spellStart"/>
       <w:r>
         <w:rPr>
           <w:lang w:val="en-GB"/>
         </w:rPr>
         <w:t>AILogicSystem</w:t>
       </w:r>
+      <w:proofErr w:type="spellEnd"/>
     </w:p>
     <w:p>
       <w:pPr>
@@ -3260,7 +4092,29 @@
         <w:rPr>
           <w:lang w:val="en-GB"/>
         </w:rPr>
-        <w:t xml:space="preserve"> AILogicSystem() </w:t>
+        <w:t xml:space="preserve"> </w:t>
+      </w:r>
+      <w:proofErr w:type="spellStart"/>
+      <w:proofErr w:type="gramStart"/>
+      <w:r>
+        <w:rPr>
+          <w:lang w:val="en-GB"/>
+        </w:rPr>
+        <w:t>AILogicSystem</w:t>
+      </w:r>
+      <w:proofErr w:type="spellEnd"/>
+      <w:r>
+        <w:rPr>
+          <w:lang w:val="en-GB"/>
+        </w:rPr>
+        <w:t>(</w:t>
+      </w:r>
+      <w:proofErr w:type="gramEnd"/>
+      <w:r>
+        <w:rPr>
+          <w:lang w:val="en-GB"/>
+        </w:rPr>
+        <w:t xml:space="preserve">) </w:t>
       </w:r>
       <w:r>
         <w:rPr>
@@ -3395,12 +4249,14 @@
           <w:lang w:val="en-GB"/>
         </w:rPr>
       </w:pPr>
+      <w:proofErr w:type="spellStart"/>
       <w:r>
         <w:rPr>
           <w:lang w:val="en-GB"/>
         </w:rPr>
         <w:t>PlayerHUD</w:t>
       </w:r>
+      <w:proofErr w:type="spellEnd"/>
     </w:p>
     <w:p>
       <w:pPr>
@@ -3433,7 +4289,29 @@
         <w:rPr>
           <w:lang w:val="en-GB"/>
         </w:rPr>
-        <w:t xml:space="preserve"> PlayerHUD() </w:t>
+        <w:t xml:space="preserve"> </w:t>
+      </w:r>
+      <w:proofErr w:type="spellStart"/>
+      <w:proofErr w:type="gramStart"/>
+      <w:r>
+        <w:rPr>
+          <w:lang w:val="en-GB"/>
+        </w:rPr>
+        <w:t>PlayerHUD</w:t>
+      </w:r>
+      <w:proofErr w:type="spellEnd"/>
+      <w:r>
+        <w:rPr>
+          <w:lang w:val="en-GB"/>
+        </w:rPr>
+        <w:t>(</w:t>
+      </w:r>
+      <w:proofErr w:type="gramEnd"/>
+      <w:r>
+        <w:rPr>
+          <w:lang w:val="en-GB"/>
+        </w:rPr>
+        <w:t xml:space="preserve">) </w:t>
       </w:r>
       <w:r>
         <w:rPr>
@@ -3555,11 +4433,206 @@
     </w:p>
     <w:p>
       <w:pPr>
+        <w:rPr>
+          <w:lang w:val="en-GB"/>
+        </w:rPr>
+      </w:pPr>
+    </w:p>
+    <w:p>
+      <w:pPr>
         <w:pStyle w:val="Heading2"/>
         <w:rPr>
           <w:lang w:val="en-GB"/>
         </w:rPr>
       </w:pPr>
+      <w:proofErr w:type="spellStart"/>
+      <w:r>
+        <w:rPr>
+          <w:lang w:val="en-GB"/>
+        </w:rPr>
+        <w:t>CollisionManager</w:t>
+      </w:r>
+      <w:proofErr w:type="spellEnd"/>
+    </w:p>
+    <w:p>
+      <w:pPr>
+        <w:rPr>
+          <w:lang w:val="en-GB"/>
+        </w:rPr>
+      </w:pPr>
+    </w:p>
+    <w:p>
+      <w:pPr>
+        <w:rPr>
+          <w:lang w:val="en-GB"/>
+        </w:rPr>
+      </w:pPr>
+      <w:r>
+        <w:rPr>
+          <w:b/>
+          <w:lang w:val="en-GB"/>
+        </w:rPr>
+        <w:t>M</w:t>
+      </w:r>
+      <w:r>
+        <w:rPr>
+          <w:b/>
+          <w:lang w:val="en-GB"/>
+        </w:rPr>
+        <w:t>ethod</w:t>
+      </w:r>
+      <w:r>
+        <w:rPr>
+          <w:lang w:val="en-GB"/>
+        </w:rPr>
+        <w:t xml:space="preserve"> </w:t>
+      </w:r>
+      <w:proofErr w:type="spellStart"/>
+      <w:proofErr w:type="gramStart"/>
+      <w:r>
+        <w:rPr>
+          <w:lang w:val="en-GB"/>
+        </w:rPr>
+        <w:t>CollisionManager</w:t>
+      </w:r>
+      <w:proofErr w:type="spellEnd"/>
+      <w:r>
+        <w:rPr>
+          <w:lang w:val="en-GB"/>
+        </w:rPr>
+        <w:t>(</w:t>
+      </w:r>
+      <w:proofErr w:type="gramEnd"/>
+      <w:r>
+        <w:rPr>
+          <w:lang w:val="en-GB"/>
+        </w:rPr>
+        <w:t xml:space="preserve">) </w:t>
+      </w:r>
+      <w:r>
+        <w:rPr>
+          <w:b/>
+          <w:lang w:val="en-GB"/>
+        </w:rPr>
+        <w:t>is</w:t>
+      </w:r>
+      <w:r>
+        <w:rPr>
+          <w:lang w:val="en-GB"/>
+        </w:rPr>
+        <w:t xml:space="preserve"> Class Constructor</w:t>
+      </w:r>
+    </w:p>
+    <w:p>
+      <w:pPr>
+        <w:rPr>
+          <w:lang w:val="en-GB"/>
+        </w:rPr>
+      </w:pPr>
+      <w:r>
+        <w:rPr>
+          <w:lang w:val="en-GB"/>
+        </w:rPr>
+        <w:tab/>
+      </w:r>
+      <w:r>
+        <w:rPr>
+          <w:b/>
+          <w:lang w:val="en-GB"/>
+        </w:rPr>
+        <w:t xml:space="preserve">Input: </w:t>
+      </w:r>
+      <w:r>
+        <w:rPr>
+          <w:i/>
+          <w:lang w:val="en-GB"/>
+        </w:rPr>
+        <w:t>None.</w:t>
+      </w:r>
+    </w:p>
+    <w:p>
+      <w:pPr>
+        <w:rPr>
+          <w:lang w:val="en-GB"/>
+        </w:rPr>
+      </w:pPr>
+      <w:r>
+        <w:rPr>
+          <w:lang w:val="en-GB"/>
+        </w:rPr>
+        <w:tab/>
+      </w:r>
+      <w:r>
+        <w:rPr>
+          <w:b/>
+          <w:lang w:val="en-GB"/>
+        </w:rPr>
+        <w:t>Output:</w:t>
+      </w:r>
+      <w:r>
+        <w:rPr>
+          <w:b/>
+          <w:lang w:val="en-GB"/>
+        </w:rPr>
+        <w:tab/>
+        <w:t xml:space="preserve"> </w:t>
+      </w:r>
+      <w:r>
+        <w:rPr>
+          <w:i/>
+          <w:lang w:val="en-GB"/>
+        </w:rPr>
+        <w:t>None.</w:t>
+      </w:r>
+    </w:p>
+    <w:p>
+      <w:pPr>
+        <w:rPr>
+          <w:i/>
+          <w:lang w:val="en-GB"/>
+        </w:rPr>
+      </w:pPr>
+      <w:r>
+        <w:rPr>
+          <w:lang w:val="en-GB"/>
+        </w:rPr>
+        <w:tab/>
+        <w:t>I</w:t>
+      </w:r>
+      <w:r>
+        <w:rPr>
+          <w:i/>
+          <w:lang w:val="en-GB"/>
+        </w:rPr>
+        <w:t>nitialise a particular instance of this class</w:t>
+      </w:r>
+    </w:p>
+    <w:p>
+      <w:pPr>
+        <w:rPr>
+          <w:lang w:val="en-GB"/>
+        </w:rPr>
+      </w:pPr>
+      <w:r>
+        <w:rPr>
+          <w:b/>
+          <w:lang w:val="en-GB"/>
+        </w:rPr>
+        <w:t>End method</w:t>
+      </w:r>
+      <w:r>
+        <w:rPr>
+          <w:lang w:val="en-GB"/>
+        </w:rPr>
+        <w:t xml:space="preserve"> </w:t>
+      </w:r>
+    </w:p>
+    <w:p>
+      <w:pPr>
+        <w:rPr>
+          <w:lang w:val="en-GB"/>
+        </w:rPr>
+      </w:pPr>
     </w:p>
     <w:p>
       <w:pPr>
@@ -3568,12 +4641,14 @@
           <w:lang w:val="en-GB"/>
         </w:rPr>
       </w:pPr>
-      <w:r>
-        <w:rPr>
-          <w:lang w:val="en-GB"/>
-        </w:rPr>
-        <w:t>CollisionManager</w:t>
-      </w:r>
+      <w:proofErr w:type="spellStart"/>
+      <w:r>
+        <w:rPr>
+          <w:lang w:val="en-GB"/>
+        </w:rPr>
+        <w:t>AILogicSystem</w:t>
+      </w:r>
+      <w:proofErr w:type="spellEnd"/>
     </w:p>
     <w:p>
       <w:pPr>
@@ -3606,179 +4681,29 @@
         <w:rPr>
           <w:lang w:val="en-GB"/>
         </w:rPr>
-        <w:t xml:space="preserve"> CollisionManager() </w:t>
-      </w:r>
-      <w:r>
-        <w:rPr>
-          <w:b/>
-          <w:lang w:val="en-GB"/>
-        </w:rPr>
-        <w:t>is</w:t>
-      </w:r>
-      <w:r>
-        <w:rPr>
-          <w:lang w:val="en-GB"/>
-        </w:rPr>
-        <w:t xml:space="preserve"> Class Constructor</w:t>
-      </w:r>
-    </w:p>
-    <w:p>
-      <w:pPr>
-        <w:rPr>
-          <w:lang w:val="en-GB"/>
-        </w:rPr>
-      </w:pPr>
-      <w:r>
-        <w:rPr>
-          <w:lang w:val="en-GB"/>
-        </w:rPr>
-        <w:tab/>
-      </w:r>
-      <w:r>
-        <w:rPr>
-          <w:b/>
-          <w:lang w:val="en-GB"/>
-        </w:rPr>
-        <w:t xml:space="preserve">Input: </w:t>
-      </w:r>
-      <w:r>
-        <w:rPr>
-          <w:i/>
-          <w:lang w:val="en-GB"/>
-        </w:rPr>
-        <w:t>None.</w:t>
-      </w:r>
-    </w:p>
-    <w:p>
-      <w:pPr>
-        <w:rPr>
-          <w:lang w:val="en-GB"/>
-        </w:rPr>
-      </w:pPr>
-      <w:r>
-        <w:rPr>
-          <w:lang w:val="en-GB"/>
-        </w:rPr>
-        <w:tab/>
-      </w:r>
-      <w:r>
-        <w:rPr>
-          <w:b/>
-          <w:lang w:val="en-GB"/>
-        </w:rPr>
-        <w:t>Output:</w:t>
-      </w:r>
-      <w:r>
-        <w:rPr>
-          <w:b/>
-          <w:lang w:val="en-GB"/>
-        </w:rPr>
-        <w:tab/>
         <w:t xml:space="preserve"> </w:t>
       </w:r>
-      <w:r>
-        <w:rPr>
-          <w:i/>
-          <w:lang w:val="en-GB"/>
-        </w:rPr>
-        <w:t>None.</w:t>
-      </w:r>
-    </w:p>
-    <w:p>
-      <w:pPr>
-        <w:rPr>
-          <w:i/>
-          <w:lang w:val="en-GB"/>
-        </w:rPr>
-      </w:pPr>
-      <w:r>
-        <w:rPr>
-          <w:lang w:val="en-GB"/>
-        </w:rPr>
-        <w:tab/>
-        <w:t>I</w:t>
-      </w:r>
-      <w:r>
-        <w:rPr>
-          <w:i/>
-          <w:lang w:val="en-GB"/>
-        </w:rPr>
-        <w:t>nitialise a particular instance of this class</w:t>
-      </w:r>
-    </w:p>
-    <w:p>
-      <w:pPr>
-        <w:rPr>
-          <w:lang w:val="en-GB"/>
-        </w:rPr>
-      </w:pPr>
-      <w:r>
-        <w:rPr>
-          <w:b/>
-          <w:lang w:val="en-GB"/>
-        </w:rPr>
-        <w:t>End method</w:t>
-      </w:r>
-      <w:r>
-        <w:rPr>
-          <w:lang w:val="en-GB"/>
-        </w:rPr>
-        <w:t xml:space="preserve"> </w:t>
-      </w:r>
-    </w:p>
-    <w:p>
-      <w:pPr>
-        <w:rPr>
-          <w:lang w:val="en-GB"/>
-        </w:rPr>
-      </w:pPr>
-    </w:p>
-    <w:p>
-      <w:pPr>
-        <w:pStyle w:val="Heading2"/>
-        <w:rPr>
-          <w:lang w:val="en-GB"/>
-        </w:rPr>
-      </w:pPr>
+      <w:proofErr w:type="spellStart"/>
+      <w:proofErr w:type="gramStart"/>
       <w:r>
         <w:rPr>
           <w:lang w:val="en-GB"/>
         </w:rPr>
         <w:t>AILogicSystem</w:t>
       </w:r>
-    </w:p>
-    <w:p>
-      <w:pPr>
-        <w:rPr>
-          <w:lang w:val="en-GB"/>
-        </w:rPr>
-      </w:pPr>
-    </w:p>
-    <w:p>
-      <w:pPr>
-        <w:rPr>
-          <w:lang w:val="en-GB"/>
-        </w:rPr>
-      </w:pPr>
-      <w:r>
-        <w:rPr>
-          <w:b/>
-          <w:lang w:val="en-GB"/>
-        </w:rPr>
-        <w:t>M</w:t>
-      </w:r>
-      <w:r>
-        <w:rPr>
-          <w:b/>
-          <w:lang w:val="en-GB"/>
-        </w:rPr>
-        <w:t>ethod</w:t>
-      </w:r>
-      <w:r>
-        <w:rPr>
-          <w:lang w:val="en-GB"/>
-        </w:rPr>
-        <w:t xml:space="preserve"> AILogicSystem() </w:t>
+      <w:proofErr w:type="spellEnd"/>
+      <w:r>
+        <w:rPr>
+          <w:lang w:val="en-GB"/>
+        </w:rPr>
+        <w:t>(</w:t>
+      </w:r>
+      <w:proofErr w:type="gramEnd"/>
+      <w:r>
+        <w:rPr>
+          <w:lang w:val="en-GB"/>
+        </w:rPr>
+        <w:t xml:space="preserve">) </w:t>
       </w:r>
       <w:r>
         <w:rPr>
@@ -3915,20 +4840,19 @@
     </w:p>
     <w:sdt>
       <w:sdtPr>
+        <w:rPr>
+          <w:rFonts w:asciiTheme="minorHAnsi" w:eastAsiaTheme="minorHAnsi" w:hAnsiTheme="minorHAnsi" w:cstheme="minorBidi"/>
+          <w:color w:val="auto"/>
+          <w:sz w:val="22"/>
+          <w:szCs w:val="22"/>
+        </w:rPr>
         <w:id w:val="1417900906"/>
         <w:docPartObj>
           <w:docPartGallery w:val="Bibliographies"/>
           <w:docPartUnique/>
         </w:docPartObj>
       </w:sdtPr>
-      <w:sdtEndPr>
-        <w:rPr>
-          <w:rFonts w:asciiTheme="minorHAnsi" w:eastAsiaTheme="minorHAnsi" w:hAnsiTheme="minorHAnsi" w:cstheme="minorBidi"/>
-          <w:color w:val="auto"/>
-          <w:sz w:val="22"/>
-          <w:szCs w:val="22"/>
-        </w:rPr>
-      </w:sdtEndPr>
+      <w:sdtEndPr/>
       <w:sdtContent>
         <w:p>
           <w:pPr>
@@ -3995,24 +4919,12 @@
             </w:rPr>
             <w:t xml:space="preserve"> </w:t>
           </w:r>
-          <w:hyperlink r:id="rId12" w:history="1">
+          <w:hyperlink r:id="rId11" w:history="1">
             <w:r>
               <w:rPr>
                 <w:rStyle w:val="IntenseReference"/>
               </w:rPr>
-              <w:t>https://drive.google.com/open?id=0B1bkA1bSHsaXWUppSDJyeEx</w:t>
-            </w:r>
-            <w:r>
-              <w:rPr>
-                <w:rStyle w:val="IntenseReference"/>
-              </w:rPr>
-              <w:t>U</w:t>
-            </w:r>
-            <w:r>
-              <w:rPr>
-                <w:rStyle w:val="IntenseReference"/>
-              </w:rPr>
-              <w:t>MUE</w:t>
+              <w:t>https://drive.google.com/open?id=0B1bkA1bSHsaXWUppSDJyeExUMUE</w:t>
             </w:r>
           </w:hyperlink>
         </w:p>
@@ -4032,9 +4944,23 @@
             <w:rPr>
               <w:rStyle w:val="IntenseReference"/>
             </w:rPr>
-            <w:t xml:space="preserve">Wikipedia, 2017, Wikipedia: WikiProject Computer science/Manual of Style [Viewed on the 14/10/2017]. Available from: </w:t>
+            <w:t xml:space="preserve">Wikipedia, 2017, Wikipedia: </w:t>
           </w:r>
-          <w:hyperlink r:id="rId13" w:anchor="General_guidelines_for_writing_pseudocode" w:history="1">
+          <w:proofErr w:type="spellStart"/>
+          <w:r>
+            <w:rPr>
+              <w:rStyle w:val="IntenseReference"/>
+            </w:rPr>
+            <w:t>WikiProject</w:t>
+          </w:r>
+          <w:proofErr w:type="spellEnd"/>
+          <w:r>
+            <w:rPr>
+              <w:rStyle w:val="IntenseReference"/>
+            </w:rPr>
+            <w:t xml:space="preserve"> Computer science/Manual of Style [Viewed on the 14/10/2017]. Available from: </w:t>
+          </w:r>
+          <w:hyperlink r:id="rId12" w:anchor="General_guidelines_for_writing_pseudocode" w:history="1">
             <w:r>
               <w:rPr>
                 <w:rStyle w:val="IntenseReference"/>
@@ -4063,10 +4989,26 @@
         </w:p>
         <w:sdt>
           <w:sdtPr>
+            <w:rPr>
+              <w:b/>
+              <w:bCs/>
+              <w:smallCaps/>
+              <w:color w:val="4472C4" w:themeColor="accent1"/>
+              <w:spacing w:val="5"/>
+            </w:rPr>
             <w:id w:val="-573587230"/>
             <w:showingPlcHdr/>
             <w:bibliography/>
           </w:sdtPr>
+          <w:sdtEndPr>
+            <w:rPr>
+              <w:b w:val="0"/>
+              <w:bCs w:val="0"/>
+              <w:smallCaps w:val="0"/>
+              <w:color w:val="auto"/>
+              <w:spacing w:val="0"/>
+            </w:rPr>
+          </w:sdtEndPr>
           <w:sdtContent>
             <w:p>
               <w:r>
@@ -4092,7 +5034,7 @@
       </w:pPr>
     </w:p>
     <w:sectPr>
-      <w:footerReference w:type="default" r:id="rId14"/>
+      <w:footerReference w:type="default" r:id="rId13"/>
       <w:pgSz w:w="12240" w:h="15840"/>
       <w:pgMar w:top="1440" w:right="1440" w:bottom="1440" w:left="1440" w:header="708" w:footer="708" w:gutter="0"/>
       <w:cols w:space="708"/>
@@ -4103,7 +5045,7 @@
 </file>
 
 <file path=word/comments.xml><?xml version="1.0" encoding="utf-8"?>
-<w:comments xmlns:wpc="http://schemas.microsoft.com/office/word/2010/wordprocessingCanvas" xmlns:cx="http://schemas.microsoft.com/office/drawing/2014/chartex" xmlns:cx1="http://schemas.microsoft.com/office/drawing/2015/9/8/chartex" xmlns:cx2="http://schemas.microsoft.com/office/drawing/2015/10/21/chartex" xmlns:cx3="http://schemas.microsoft.com/office/drawing/2016/5/9/chartex" xmlns:cx4="http://schemas.microsoft.com/office/drawing/2016/5/10/chartex" xmlns:cx5="http://schemas.microsoft.com/office/drawing/2016/5/11/chartex" xmlns:cx6="http://schemas.microsoft.com/office/drawing/2016/5/12/chartex" xmlns:cx7="http://schemas.microsoft.com/office/drawing/2016/5/13/chartex" xmlns:cx8="http://schemas.microsoft.com/office/drawing/2016/5/14/chartex" xmlns:mc="http://schemas.openxmlformats.org/markup-compatibility/2006" xmlns:aink="http://schemas.microsoft.com/office/drawing/2016/ink" xmlns:am3d="http://schemas.microsoft.com/office/drawing/2017/model3d" xmlns:o="urn:schemas-microsoft-com:office:office" xmlns:r="http://schemas.openxmlformats.org/officeDocument/2006/relationships" xmlns:m="http://schemas.openxmlformats.org/officeDocument/2006/math" xmlns:v="urn:schemas-microsoft-com:vml" xmlns:wp14="http://schemas.microsoft.com/office/word/2010/wordprocessingDrawing" xmlns:wp="http://schemas.openxmlformats.org/drawingml/2006/wordprocessingDrawing" xmlns:w10="urn:schemas-microsoft-com:office:word" xmlns:w="http://schemas.openxmlformats.org/wordprocessingml/2006/main" xmlns:w14="http://schemas.microsoft.com/office/word/2010/wordml" xmlns:w15="http://schemas.microsoft.com/office/word/2012/wordml" xmlns:w16cid="http://schemas.microsoft.com/office/word/2016/wordml/cid" xmlns:w16se="http://schemas.microsoft.com/office/word/2015/wordml/symex" xmlns:wpg="http://schemas.microsoft.com/office/word/2010/wordprocessingGroup" xmlns:wpi="http://schemas.microsoft.com/office/word/2010/wordprocessingInk" xmlns:wne="http://schemas.microsoft.com/office/word/2006/wordml" xmlns:wps="http://schemas.microsoft.com/office/word/2010/wordprocessingShape" mc:Ignorable="w14 w15 w16se w16cid wp14">
+<w:comments xmlns:wpc="http://schemas.microsoft.com/office/word/2010/wordprocessingCanvas" xmlns:cx="http://schemas.microsoft.com/office/drawing/2014/chartex" xmlns:cx1="http://schemas.microsoft.com/office/drawing/2015/9/8/chartex" xmlns:mc="http://schemas.openxmlformats.org/markup-compatibility/2006" xmlns:o="urn:schemas-microsoft-com:office:office" xmlns:r="http://schemas.openxmlformats.org/officeDocument/2006/relationships" xmlns:m="http://schemas.openxmlformats.org/officeDocument/2006/math" xmlns:v="urn:schemas-microsoft-com:vml" xmlns:wp14="http://schemas.microsoft.com/office/word/2010/wordprocessingDrawing" xmlns:wp="http://schemas.openxmlformats.org/drawingml/2006/wordprocessingDrawing" xmlns:w10="urn:schemas-microsoft-com:office:word" xmlns:w="http://schemas.openxmlformats.org/wordprocessingml/2006/main" xmlns:w14="http://schemas.microsoft.com/office/word/2010/wordml" xmlns:w15="http://schemas.microsoft.com/office/word/2012/wordml" xmlns:w16se="http://schemas.microsoft.com/office/word/2015/wordml/symex" xmlns:wpg="http://schemas.microsoft.com/office/word/2010/wordprocessingGroup" xmlns:wpi="http://schemas.microsoft.com/office/word/2010/wordprocessingInk" xmlns:wne="http://schemas.microsoft.com/office/word/2006/wordml" xmlns:wps="http://schemas.microsoft.com/office/word/2010/wordprocessingShape" mc:Ignorable="w14 w15 w16se wp14">
   <w:comment w:id="0" w:author="james moran" w:date="2017-10-18T21:37:00Z" w:initials="jm">
     <w:p>
       <w:pPr>
@@ -4124,7 +5066,7 @@
 </file>
 
 <file path=word/commentsExtended.xml><?xml version="1.0" encoding="utf-8"?>
-<w15:commentsEx xmlns:wpc="http://schemas.microsoft.com/office/word/2010/wordprocessingCanvas" xmlns:cx="http://schemas.microsoft.com/office/drawing/2014/chartex" xmlns:cx1="http://schemas.microsoft.com/office/drawing/2015/9/8/chartex" xmlns:cx2="http://schemas.microsoft.com/office/drawing/2015/10/21/chartex" xmlns:cx3="http://schemas.microsoft.com/office/drawing/2016/5/9/chartex" xmlns:cx4="http://schemas.microsoft.com/office/drawing/2016/5/10/chartex" xmlns:cx5="http://schemas.microsoft.com/office/drawing/2016/5/11/chartex" xmlns:cx6="http://schemas.microsoft.com/office/drawing/2016/5/12/chartex" xmlns:cx7="http://schemas.microsoft.com/office/drawing/2016/5/13/chartex" xmlns:cx8="http://schemas.microsoft.com/office/drawing/2016/5/14/chartex" xmlns:mc="http://schemas.openxmlformats.org/markup-compatibility/2006" xmlns:aink="http://schemas.microsoft.com/office/drawing/2016/ink" xmlns:am3d="http://schemas.microsoft.com/office/drawing/2017/model3d" xmlns:o="urn:schemas-microsoft-com:office:office" xmlns:r="http://schemas.openxmlformats.org/officeDocument/2006/relationships" xmlns:m="http://schemas.openxmlformats.org/officeDocument/2006/math" xmlns:v="urn:schemas-microsoft-com:vml" xmlns:wp14="http://schemas.microsoft.com/office/word/2010/wordprocessingDrawing" xmlns:wp="http://schemas.openxmlformats.org/drawingml/2006/wordprocessingDrawing" xmlns:w10="urn:schemas-microsoft-com:office:word" xmlns:w="http://schemas.openxmlformats.org/wordprocessingml/2006/main" xmlns:w14="http://schemas.microsoft.com/office/word/2010/wordml" xmlns:w15="http://schemas.microsoft.com/office/word/2012/wordml" xmlns:w16cid="http://schemas.microsoft.com/office/word/2016/wordml/cid" xmlns:w16se="http://schemas.microsoft.com/office/word/2015/wordml/symex" xmlns:wpg="http://schemas.microsoft.com/office/word/2010/wordprocessingGroup" xmlns:wpi="http://schemas.microsoft.com/office/word/2010/wordprocessingInk" xmlns:wne="http://schemas.microsoft.com/office/word/2006/wordml" xmlns:wps="http://schemas.microsoft.com/office/word/2010/wordprocessingShape" mc:Ignorable="w14 w15 w16se w16cid wp14">
+<w15:commentsEx xmlns:wpc="http://schemas.microsoft.com/office/word/2010/wordprocessingCanvas" xmlns:cx="http://schemas.microsoft.com/office/drawing/2014/chartex" xmlns:cx1="http://schemas.microsoft.com/office/drawing/2015/9/8/chartex" xmlns:mc="http://schemas.openxmlformats.org/markup-compatibility/2006" xmlns:o="urn:schemas-microsoft-com:office:office" xmlns:r="http://schemas.openxmlformats.org/officeDocument/2006/relationships" xmlns:m="http://schemas.openxmlformats.org/officeDocument/2006/math" xmlns:v="urn:schemas-microsoft-com:vml" xmlns:wp14="http://schemas.microsoft.com/office/word/2010/wordprocessingDrawing" xmlns:wp="http://schemas.openxmlformats.org/drawingml/2006/wordprocessingDrawing" xmlns:w10="urn:schemas-microsoft-com:office:word" xmlns:w="http://schemas.openxmlformats.org/wordprocessingml/2006/main" xmlns:w14="http://schemas.microsoft.com/office/word/2010/wordml" xmlns:w15="http://schemas.microsoft.com/office/word/2012/wordml" xmlns:w16se="http://schemas.microsoft.com/office/word/2015/wordml/symex" xmlns:wpg="http://schemas.microsoft.com/office/word/2010/wordprocessingGroup" xmlns:wpi="http://schemas.microsoft.com/office/word/2010/wordprocessingInk" xmlns:wne="http://schemas.microsoft.com/office/word/2006/wordml" xmlns:wps="http://schemas.microsoft.com/office/word/2010/wordprocessingShape" mc:Ignorable="w14 w15 w16se wp14">
   <w15:commentEx w15:paraId="69D96FDF" w15:done="0"/>
 </w15:commentsEx>
 </file>
@@ -4136,7 +5078,7 @@
 </file>
 
 <file path=word/endnotes.xml><?xml version="1.0" encoding="utf-8"?>
-<w:endnotes xmlns:wpc="http://schemas.microsoft.com/office/word/2010/wordprocessingCanvas" xmlns:cx="http://schemas.microsoft.com/office/drawing/2014/chartex" xmlns:cx1="http://schemas.microsoft.com/office/drawing/2015/9/8/chartex" xmlns:cx2="http://schemas.microsoft.com/office/drawing/2015/10/21/chartex" xmlns:cx3="http://schemas.microsoft.com/office/drawing/2016/5/9/chartex" xmlns:cx4="http://schemas.microsoft.com/office/drawing/2016/5/10/chartex" xmlns:cx5="http://schemas.microsoft.com/office/drawing/2016/5/11/chartex" xmlns:cx6="http://schemas.microsoft.com/office/drawing/2016/5/12/chartex" xmlns:cx7="http://schemas.microsoft.com/office/drawing/2016/5/13/chartex" xmlns:cx8="http://schemas.microsoft.com/office/drawing/2016/5/14/chartex" xmlns:mc="http://schemas.openxmlformats.org/markup-compatibility/2006" xmlns:aink="http://schemas.microsoft.com/office/drawing/2016/ink" xmlns:am3d="http://schemas.microsoft.com/office/drawing/2017/model3d" xmlns:o="urn:schemas-microsoft-com:office:office" xmlns:r="http://schemas.openxmlformats.org/officeDocument/2006/relationships" xmlns:m="http://schemas.openxmlformats.org/officeDocument/2006/math" xmlns:v="urn:schemas-microsoft-com:vml" xmlns:wp14="http://schemas.microsoft.com/office/word/2010/wordprocessingDrawing" xmlns:wp="http://schemas.openxmlformats.org/drawingml/2006/wordprocessingDrawing" xmlns:w10="urn:schemas-microsoft-com:office:word" xmlns:w="http://schemas.openxmlformats.org/wordprocessingml/2006/main" xmlns:w14="http://schemas.microsoft.com/office/word/2010/wordml" xmlns:w15="http://schemas.microsoft.com/office/word/2012/wordml" xmlns:w16cid="http://schemas.microsoft.com/office/word/2016/wordml/cid" xmlns:w16se="http://schemas.microsoft.com/office/word/2015/wordml/symex" xmlns:wpg="http://schemas.microsoft.com/office/word/2010/wordprocessingGroup" xmlns:wpi="http://schemas.microsoft.com/office/word/2010/wordprocessingInk" xmlns:wne="http://schemas.microsoft.com/office/word/2006/wordml" xmlns:wps="http://schemas.microsoft.com/office/word/2010/wordprocessingShape" mc:Ignorable="w14 w15 w16se w16cid wp14">
+<w:endnotes xmlns:wpc="http://schemas.microsoft.com/office/word/2010/wordprocessingCanvas" xmlns:cx="http://schemas.microsoft.com/office/drawing/2014/chartex" xmlns:cx1="http://schemas.microsoft.com/office/drawing/2015/9/8/chartex" xmlns:mc="http://schemas.openxmlformats.org/markup-compatibility/2006" xmlns:o="urn:schemas-microsoft-com:office:office" xmlns:r="http://schemas.openxmlformats.org/officeDocument/2006/relationships" xmlns:m="http://schemas.openxmlformats.org/officeDocument/2006/math" xmlns:v="urn:schemas-microsoft-com:vml" xmlns:wp14="http://schemas.microsoft.com/office/word/2010/wordprocessingDrawing" xmlns:wp="http://schemas.openxmlformats.org/drawingml/2006/wordprocessingDrawing" xmlns:w10="urn:schemas-microsoft-com:office:word" xmlns:w="http://schemas.openxmlformats.org/wordprocessingml/2006/main" xmlns:w14="http://schemas.microsoft.com/office/word/2010/wordml" xmlns:w15="http://schemas.microsoft.com/office/word/2012/wordml" xmlns:w16se="http://schemas.microsoft.com/office/word/2015/wordml/symex" xmlns:wpg="http://schemas.microsoft.com/office/word/2010/wordprocessingGroup" xmlns:wpi="http://schemas.microsoft.com/office/word/2010/wordprocessingInk" xmlns:wne="http://schemas.microsoft.com/office/word/2006/wordml" xmlns:wps="http://schemas.microsoft.com/office/word/2010/wordprocessingShape" mc:Ignorable="w14 w15 w16se wp14">
   <w:endnote w:type="separator" w:id="-1">
     <w:p>
       <w:pPr>
@@ -4161,7 +5103,7 @@
 </file>
 
 <file path=word/footer1.xml><?xml version="1.0" encoding="utf-8"?>
-<w:ftr xmlns:wpc="http://schemas.microsoft.com/office/word/2010/wordprocessingCanvas" xmlns:cx="http://schemas.microsoft.com/office/drawing/2014/chartex" xmlns:cx1="http://schemas.microsoft.com/office/drawing/2015/9/8/chartex" xmlns:cx2="http://schemas.microsoft.com/office/drawing/2015/10/21/chartex" xmlns:cx3="http://schemas.microsoft.com/office/drawing/2016/5/9/chartex" xmlns:cx4="http://schemas.microsoft.com/office/drawing/2016/5/10/chartex" xmlns:cx5="http://schemas.microsoft.com/office/drawing/2016/5/11/chartex" xmlns:cx6="http://schemas.microsoft.com/office/drawing/2016/5/12/chartex" xmlns:cx7="http://schemas.microsoft.com/office/drawing/2016/5/13/chartex" xmlns:cx8="http://schemas.microsoft.com/office/drawing/2016/5/14/chartex" xmlns:mc="http://schemas.openxmlformats.org/markup-compatibility/2006" xmlns:aink="http://schemas.microsoft.com/office/drawing/2016/ink" xmlns:am3d="http://schemas.microsoft.com/office/drawing/2017/model3d" xmlns:o="urn:schemas-microsoft-com:office:office" xmlns:r="http://schemas.openxmlformats.org/officeDocument/2006/relationships" xmlns:m="http://schemas.openxmlformats.org/officeDocument/2006/math" xmlns:v="urn:schemas-microsoft-com:vml" xmlns:wp14="http://schemas.microsoft.com/office/word/2010/wordprocessingDrawing" xmlns:wp="http://schemas.openxmlformats.org/drawingml/2006/wordprocessingDrawing" xmlns:w10="urn:schemas-microsoft-com:office:word" xmlns:w="http://schemas.openxmlformats.org/wordprocessingml/2006/main" xmlns:w14="http://schemas.microsoft.com/office/word/2010/wordml" xmlns:w15="http://schemas.microsoft.com/office/word/2012/wordml" xmlns:w16cid="http://schemas.microsoft.com/office/word/2016/wordml/cid" xmlns:w16se="http://schemas.microsoft.com/office/word/2015/wordml/symex" xmlns:wpg="http://schemas.microsoft.com/office/word/2010/wordprocessingGroup" xmlns:wpi="http://schemas.microsoft.com/office/word/2010/wordprocessingInk" xmlns:wne="http://schemas.microsoft.com/office/word/2006/wordml" xmlns:wps="http://schemas.microsoft.com/office/word/2010/wordprocessingShape" mc:Ignorable="w14 w15 w16se w16cid wp14">
+<w:ftr xmlns:wpc="http://schemas.microsoft.com/office/word/2010/wordprocessingCanvas" xmlns:cx="http://schemas.microsoft.com/office/drawing/2014/chartex" xmlns:cx1="http://schemas.microsoft.com/office/drawing/2015/9/8/chartex" xmlns:mc="http://schemas.openxmlformats.org/markup-compatibility/2006" xmlns:o="urn:schemas-microsoft-com:office:office" xmlns:r="http://schemas.openxmlformats.org/officeDocument/2006/relationships" xmlns:m="http://schemas.openxmlformats.org/officeDocument/2006/math" xmlns:v="urn:schemas-microsoft-com:vml" xmlns:wp14="http://schemas.microsoft.com/office/word/2010/wordprocessingDrawing" xmlns:wp="http://schemas.openxmlformats.org/drawingml/2006/wordprocessingDrawing" xmlns:w10="urn:schemas-microsoft-com:office:word" xmlns:w="http://schemas.openxmlformats.org/wordprocessingml/2006/main" xmlns:w14="http://schemas.microsoft.com/office/word/2010/wordml" xmlns:w15="http://schemas.microsoft.com/office/word/2012/wordml" xmlns:w16se="http://schemas.microsoft.com/office/word/2015/wordml/symex" xmlns:wpg="http://schemas.microsoft.com/office/word/2010/wordprocessingGroup" xmlns:wpi="http://schemas.microsoft.com/office/word/2010/wordprocessingInk" xmlns:wne="http://schemas.microsoft.com/office/word/2006/wordml" xmlns:wps="http://schemas.microsoft.com/office/word/2010/wordprocessingShape" mc:Ignorable="w14 w15 w16se wp14">
   <w:p>
     <w:pPr>
       <w:pStyle w:val="Footer"/>
@@ -4193,7 +5135,7 @@
 </file>
 
 <file path=word/footnotes.xml><?xml version="1.0" encoding="utf-8"?>
-<w:footnotes xmlns:wpc="http://schemas.microsoft.com/office/word/2010/wordprocessingCanvas" xmlns:cx="http://schemas.microsoft.com/office/drawing/2014/chartex" xmlns:cx1="http://schemas.microsoft.com/office/drawing/2015/9/8/chartex" xmlns:cx2="http://schemas.microsoft.com/office/drawing/2015/10/21/chartex" xmlns:cx3="http://schemas.microsoft.com/office/drawing/2016/5/9/chartex" xmlns:cx4="http://schemas.microsoft.com/office/drawing/2016/5/10/chartex" xmlns:cx5="http://schemas.microsoft.com/office/drawing/2016/5/11/chartex" xmlns:cx6="http://schemas.microsoft.com/office/drawing/2016/5/12/chartex" xmlns:cx7="http://schemas.microsoft.com/office/drawing/2016/5/13/chartex" xmlns:cx8="http://schemas.microsoft.com/office/drawing/2016/5/14/chartex" xmlns:mc="http://schemas.openxmlformats.org/markup-compatibility/2006" xmlns:aink="http://schemas.microsoft.com/office/drawing/2016/ink" xmlns:am3d="http://schemas.microsoft.com/office/drawing/2017/model3d" xmlns:o="urn:schemas-microsoft-com:office:office" xmlns:r="http://schemas.openxmlformats.org/officeDocument/2006/relationships" xmlns:m="http://schemas.openxmlformats.org/officeDocument/2006/math" xmlns:v="urn:schemas-microsoft-com:vml" xmlns:wp14="http://schemas.microsoft.com/office/word/2010/wordprocessingDrawing" xmlns:wp="http://schemas.openxmlformats.org/drawingml/2006/wordprocessingDrawing" xmlns:w10="urn:schemas-microsoft-com:office:word" xmlns:w="http://schemas.openxmlformats.org/wordprocessingml/2006/main" xmlns:w14="http://schemas.microsoft.com/office/word/2010/wordml" xmlns:w15="http://schemas.microsoft.com/office/word/2012/wordml" xmlns:w16cid="http://schemas.microsoft.com/office/word/2016/wordml/cid" xmlns:w16se="http://schemas.microsoft.com/office/word/2015/wordml/symex" xmlns:wpg="http://schemas.microsoft.com/office/word/2010/wordprocessingGroup" xmlns:wpi="http://schemas.microsoft.com/office/word/2010/wordprocessingInk" xmlns:wne="http://schemas.microsoft.com/office/word/2006/wordml" xmlns:wps="http://schemas.microsoft.com/office/word/2010/wordprocessingShape" mc:Ignorable="w14 w15 w16se w16cid wp14">
+<w:footnotes xmlns:wpc="http://schemas.microsoft.com/office/word/2010/wordprocessingCanvas" xmlns:cx="http://schemas.microsoft.com/office/drawing/2014/chartex" xmlns:cx1="http://schemas.microsoft.com/office/drawing/2015/9/8/chartex" xmlns:mc="http://schemas.openxmlformats.org/markup-compatibility/2006" xmlns:o="urn:schemas-microsoft-com:office:office" xmlns:r="http://schemas.openxmlformats.org/officeDocument/2006/relationships" xmlns:m="http://schemas.openxmlformats.org/officeDocument/2006/math" xmlns:v="urn:schemas-microsoft-com:vml" xmlns:wp14="http://schemas.microsoft.com/office/word/2010/wordprocessingDrawing" xmlns:wp="http://schemas.openxmlformats.org/drawingml/2006/wordprocessingDrawing" xmlns:w10="urn:schemas-microsoft-com:office:word" xmlns:w="http://schemas.openxmlformats.org/wordprocessingml/2006/main" xmlns:w14="http://schemas.microsoft.com/office/word/2010/wordml" xmlns:w15="http://schemas.microsoft.com/office/word/2012/wordml" xmlns:w16se="http://schemas.microsoft.com/office/word/2015/wordml/symex" xmlns:wpg="http://schemas.microsoft.com/office/word/2010/wordprocessingGroup" xmlns:wpi="http://schemas.microsoft.com/office/word/2010/wordprocessingInk" xmlns:wne="http://schemas.microsoft.com/office/word/2006/wordml" xmlns:wps="http://schemas.microsoft.com/office/word/2010/wordprocessingShape" mc:Ignorable="w14 w15 w16se wp14">
   <w:footnote w:type="separator" w:id="-1">
     <w:p>
       <w:pPr>
@@ -4218,7 +5160,7 @@
 </file>
 
 <file path=word/numbering.xml><?xml version="1.0" encoding="utf-8"?>
-<w:numbering xmlns:wpc="http://schemas.microsoft.com/office/word/2010/wordprocessingCanvas" xmlns:cx="http://schemas.microsoft.com/office/drawing/2014/chartex" xmlns:cx1="http://schemas.microsoft.com/office/drawing/2015/9/8/chartex" xmlns:cx2="http://schemas.microsoft.com/office/drawing/2015/10/21/chartex" xmlns:cx3="http://schemas.microsoft.com/office/drawing/2016/5/9/chartex" xmlns:cx4="http://schemas.microsoft.com/office/drawing/2016/5/10/chartex" xmlns:cx5="http://schemas.microsoft.com/office/drawing/2016/5/11/chartex" xmlns:cx6="http://schemas.microsoft.com/office/drawing/2016/5/12/chartex" xmlns:cx7="http://schemas.microsoft.com/office/drawing/2016/5/13/chartex" xmlns:cx8="http://schemas.microsoft.com/office/drawing/2016/5/14/chartex" xmlns:mc="http://schemas.openxmlformats.org/markup-compatibility/2006" xmlns:aink="http://schemas.microsoft.com/office/drawing/2016/ink" xmlns:am3d="http://schemas.microsoft.com/office/drawing/2017/model3d" xmlns:o="urn:schemas-microsoft-com:office:office" xmlns:r="http://schemas.openxmlformats.org/officeDocument/2006/relationships" xmlns:m="http://schemas.openxmlformats.org/officeDocument/2006/math" xmlns:v="urn:schemas-microsoft-com:vml" xmlns:wp14="http://schemas.microsoft.com/office/word/2010/wordprocessingDrawing" xmlns:wp="http://schemas.openxmlformats.org/drawingml/2006/wordprocessingDrawing" xmlns:w10="urn:schemas-microsoft-com:office:word" xmlns:w="http://schemas.openxmlformats.org/wordprocessingml/2006/main" xmlns:w14="http://schemas.microsoft.com/office/word/2010/wordml" xmlns:w15="http://schemas.microsoft.com/office/word/2012/wordml" xmlns:w16cid="http://schemas.microsoft.com/office/word/2016/wordml/cid" xmlns:w16se="http://schemas.microsoft.com/office/word/2015/wordml/symex" xmlns:wpg="http://schemas.microsoft.com/office/word/2010/wordprocessingGroup" xmlns:wpi="http://schemas.microsoft.com/office/word/2010/wordprocessingInk" xmlns:wne="http://schemas.microsoft.com/office/word/2006/wordml" xmlns:wps="http://schemas.microsoft.com/office/word/2010/wordprocessingShape" mc:Ignorable="w14 w15 w16se w16cid wp14">
+<w:numbering xmlns:wpc="http://schemas.microsoft.com/office/word/2010/wordprocessingCanvas" xmlns:cx="http://schemas.microsoft.com/office/drawing/2014/chartex" xmlns:cx1="http://schemas.microsoft.com/office/drawing/2015/9/8/chartex" xmlns:mc="http://schemas.openxmlformats.org/markup-compatibility/2006" xmlns:o="urn:schemas-microsoft-com:office:office" xmlns:r="http://schemas.openxmlformats.org/officeDocument/2006/relationships" xmlns:m="http://schemas.openxmlformats.org/officeDocument/2006/math" xmlns:v="urn:schemas-microsoft-com:vml" xmlns:wp14="http://schemas.microsoft.com/office/word/2010/wordprocessingDrawing" xmlns:wp="http://schemas.openxmlformats.org/drawingml/2006/wordprocessingDrawing" xmlns:w10="urn:schemas-microsoft-com:office:word" xmlns:w="http://schemas.openxmlformats.org/wordprocessingml/2006/main" xmlns:w14="http://schemas.microsoft.com/office/word/2010/wordml" xmlns:w15="http://schemas.microsoft.com/office/word/2012/wordml" xmlns:w16se="http://schemas.microsoft.com/office/word/2015/wordml/symex" xmlns:wpg="http://schemas.microsoft.com/office/word/2010/wordprocessingGroup" xmlns:wpi="http://schemas.microsoft.com/office/word/2010/wordprocessingInk" xmlns:wne="http://schemas.microsoft.com/office/word/2006/wordml" xmlns:wps="http://schemas.microsoft.com/office/word/2010/wordprocessingShape" mc:Ignorable="w14 w15 w16se wp14">
   <w:abstractNum w:abstractNumId="0" w15:restartNumberingAfterBreak="0">
     <w:nsid w:val="4F610D7B"/>
     <w:multiLevelType w:val="hybridMultilevel"/>
@@ -4404,7 +5346,7 @@
 </file>
 
 <file path=word/people.xml><?xml version="1.0" encoding="utf-8"?>
-<w15:people xmlns:wpc="http://schemas.microsoft.com/office/word/2010/wordprocessingCanvas" xmlns:cx="http://schemas.microsoft.com/office/drawing/2014/chartex" xmlns:cx1="http://schemas.microsoft.com/office/drawing/2015/9/8/chartex" xmlns:cx2="http://schemas.microsoft.com/office/drawing/2015/10/21/chartex" xmlns:cx3="http://schemas.microsoft.com/office/drawing/2016/5/9/chartex" xmlns:cx4="http://schemas.microsoft.com/office/drawing/2016/5/10/chartex" xmlns:cx5="http://schemas.microsoft.com/office/drawing/2016/5/11/chartex" xmlns:cx6="http://schemas.microsoft.com/office/drawing/2016/5/12/chartex" xmlns:cx7="http://schemas.microsoft.com/office/drawing/2016/5/13/chartex" xmlns:cx8="http://schemas.microsoft.com/office/drawing/2016/5/14/chartex" xmlns:mc="http://schemas.openxmlformats.org/markup-compatibility/2006" xmlns:aink="http://schemas.microsoft.com/office/drawing/2016/ink" xmlns:am3d="http://schemas.microsoft.com/office/drawing/2017/model3d" xmlns:o="urn:schemas-microsoft-com:office:office" xmlns:r="http://schemas.openxmlformats.org/officeDocument/2006/relationships" xmlns:m="http://schemas.openxmlformats.org/officeDocument/2006/math" xmlns:v="urn:schemas-microsoft-com:vml" xmlns:wp14="http://schemas.microsoft.com/office/word/2010/wordprocessingDrawing" xmlns:wp="http://schemas.openxmlformats.org/drawingml/2006/wordprocessingDrawing" xmlns:w10="urn:schemas-microsoft-com:office:word" xmlns:w="http://schemas.openxmlformats.org/wordprocessingml/2006/main" xmlns:w14="http://schemas.microsoft.com/office/word/2010/wordml" xmlns:w15="http://schemas.microsoft.com/office/word/2012/wordml" xmlns:w16cid="http://schemas.microsoft.com/office/word/2016/wordml/cid" xmlns:w16se="http://schemas.microsoft.com/office/word/2015/wordml/symex" xmlns:wpg="http://schemas.microsoft.com/office/word/2010/wordprocessingGroup" xmlns:wpi="http://schemas.microsoft.com/office/word/2010/wordprocessingInk" xmlns:wne="http://schemas.microsoft.com/office/word/2006/wordml" xmlns:wps="http://schemas.microsoft.com/office/word/2010/wordprocessingShape" mc:Ignorable="w14 w15 w16se w16cid wp14">
+<w15:people xmlns:wpc="http://schemas.microsoft.com/office/word/2010/wordprocessingCanvas" xmlns:cx="http://schemas.microsoft.com/office/drawing/2014/chartex" xmlns:cx1="http://schemas.microsoft.com/office/drawing/2015/9/8/chartex" xmlns:mc="http://schemas.openxmlformats.org/markup-compatibility/2006" xmlns:o="urn:schemas-microsoft-com:office:office" xmlns:r="http://schemas.openxmlformats.org/officeDocument/2006/relationships" xmlns:m="http://schemas.openxmlformats.org/officeDocument/2006/math" xmlns:v="urn:schemas-microsoft-com:vml" xmlns:wp14="http://schemas.microsoft.com/office/word/2010/wordprocessingDrawing" xmlns:wp="http://schemas.openxmlformats.org/drawingml/2006/wordprocessingDrawing" xmlns:w10="urn:schemas-microsoft-com:office:word" xmlns:w="http://schemas.openxmlformats.org/wordprocessingml/2006/main" xmlns:w14="http://schemas.microsoft.com/office/word/2010/wordml" xmlns:w15="http://schemas.microsoft.com/office/word/2012/wordml" xmlns:w16se="http://schemas.microsoft.com/office/word/2015/wordml/symex" xmlns:wpg="http://schemas.microsoft.com/office/word/2010/wordprocessingGroup" xmlns:wpi="http://schemas.microsoft.com/office/word/2010/wordprocessingInk" xmlns:wne="http://schemas.microsoft.com/office/word/2006/wordml" xmlns:wps="http://schemas.microsoft.com/office/word/2010/wordprocessingShape" mc:Ignorable="w14 w15 w16se wp14">
   <w15:person w15:author="james moran">
     <w15:presenceInfo w15:providerId="Windows Live" w15:userId="9e04013268ef5d4d"/>
   </w15:person>
@@ -4412,7 +5354,7 @@
 </file>
 
 <file path=word/styles.xml><?xml version="1.0" encoding="utf-8"?>
-<w:styles xmlns:mc="http://schemas.openxmlformats.org/markup-compatibility/2006" xmlns:r="http://schemas.openxmlformats.org/officeDocument/2006/relationships" xmlns:w="http://schemas.openxmlformats.org/wordprocessingml/2006/main" xmlns:w14="http://schemas.microsoft.com/office/word/2010/wordml" xmlns:w15="http://schemas.microsoft.com/office/word/2012/wordml" xmlns:w16cid="http://schemas.microsoft.com/office/word/2016/wordml/cid" xmlns:w16se="http://schemas.microsoft.com/office/word/2015/wordml/symex" mc:Ignorable="w14 w15 w16se w16cid">
+<w:styles xmlns:mc="http://schemas.openxmlformats.org/markup-compatibility/2006" xmlns:r="http://schemas.openxmlformats.org/officeDocument/2006/relationships" xmlns:w="http://schemas.openxmlformats.org/wordprocessingml/2006/main" xmlns:w14="http://schemas.microsoft.com/office/word/2010/wordml" xmlns:w15="http://schemas.microsoft.com/office/word/2012/wordml" xmlns:w16se="http://schemas.microsoft.com/office/word/2015/wordml/symex" mc:Ignorable="w14 w15 w16se">
   <w:docDefaults>
     <w:rPrDefault>
       <w:rPr>
@@ -4428,7 +5370,7 @@
       </w:pPr>
     </w:pPrDefault>
   </w:docDefaults>
-  <w:latentStyles w:defLockedState="0" w:defUIPriority="99" w:defSemiHidden="0" w:defUnhideWhenUsed="0" w:defQFormat="0" w:count="375">
+  <w:latentStyles w:defLockedState="0" w:defUIPriority="99" w:defSemiHidden="0" w:defUnhideWhenUsed="0" w:defQFormat="0" w:count="371">
     <w:lsdException w:name="Normal" w:uiPriority="0" w:qFormat="1"/>
     <w:lsdException w:name="heading 1" w:uiPriority="9" w:qFormat="1"/>
     <w:lsdException w:name="heading 2" w:semiHidden="1" w:uiPriority="9" w:unhideWhenUsed="1" w:qFormat="1"/>
@@ -4800,10 +5742,6 @@
     <w:lsdException w:name="List Table 5 Dark Accent 6" w:uiPriority="50"/>
     <w:lsdException w:name="List Table 6 Colorful Accent 6" w:uiPriority="51"/>
     <w:lsdException w:name="List Table 7 Colorful Accent 6" w:uiPriority="52"/>
-    <w:lsdException w:name="Mention" w:semiHidden="1" w:unhideWhenUsed="1"/>
-    <w:lsdException w:name="Smart Hyperlink" w:semiHidden="1" w:unhideWhenUsed="1"/>
-    <w:lsdException w:name="Hashtag" w:semiHidden="1" w:unhideWhenUsed="1"/>
-    <w:lsdException w:name="Unresolved Mention" w:semiHidden="1" w:unhideWhenUsed="1"/>
   </w:latentStyles>
   <w:style w:type="paragraph" w:default="1" w:styleId="Normal">
     <w:name w:val="Normal"/>
@@ -5016,7 +5954,7 @@
       <w:u w:val="single"/>
     </w:rPr>
   </w:style>
-  <w:style w:type="character" w:styleId="UnresolvedMention">
+  <w:style w:type="character" w:customStyle="1" w:styleId="UnresolvedMention">
     <w:name w:val="Unresolved Mention"/>
     <w:basedOn w:val="DefaultParagraphFont"/>
     <w:uiPriority w:val="99"/>
@@ -5479,7 +6417,7 @@
 </file>
 
 <file path=customXml/itemProps1.xml><?xml version="1.0" encoding="utf-8"?>
-<ds:datastoreItem xmlns:ds="http://schemas.openxmlformats.org/officeDocument/2006/customXml" ds:itemID="{0B7571F7-59A7-4F0A-818C-53E3DF510DF5}">
+<ds:datastoreItem xmlns:ds="http://schemas.openxmlformats.org/officeDocument/2006/customXml" ds:itemID="{FEE8B850-912F-4572-9882-325649B9EECF}">
   <ds:schemaRefs>
     <ds:schemaRef ds:uri="http://schemas.openxmlformats.org/officeDocument/2006/bibliography"/>
   </ds:schemaRefs>

</xml_diff>